<commit_message>
Reflektion Jonas & Bilder für Problemanalyse
</commit_message>
<xml_diff>
--- a/03_Dokumentation/Dokumentation_Problemanalyse.docx
+++ b/03_Dokumentation/Dokumentation_Problemanalyse.docx
@@ -1,6 +1,6 @@
 
 <file path=word/document.xml><?xml version="1.0" encoding="utf-8"?>
-<w:document xmlns:wpc="http://schemas.microsoft.com/office/word/2010/wordprocessingCanvas" xmlns:mo="http://schemas.microsoft.com/office/mac/office/2008/main" xmlns:mc="http://schemas.openxmlformats.org/markup-compatibility/2006" xmlns:mv="urn:schemas-microsoft-com:mac:vml" xmlns:o="urn:schemas-microsoft-com:office:office" xmlns:r="http://schemas.openxmlformats.org/officeDocument/2006/relationships" xmlns:m="http://schemas.openxmlformats.org/officeDocument/2006/math" xmlns:v="urn:schemas-microsoft-com:vml" xmlns:wp14="http://schemas.microsoft.com/office/word/2010/wordprocessingDrawing" xmlns:wp="http://schemas.openxmlformats.org/drawingml/2006/wordprocessingDrawing" xmlns:w10="urn:schemas-microsoft-com:office:word" xmlns:w="http://schemas.openxmlformats.org/wordprocessingml/2006/main" xmlns:w14="http://schemas.microsoft.com/office/word/2010/wordml" xmlns:wpg="http://schemas.microsoft.com/office/word/2010/wordprocessingGroup" xmlns:wpi="http://schemas.microsoft.com/office/word/2010/wordprocessingInk" xmlns:wne="http://schemas.microsoft.com/office/word/2006/wordml" xmlns:wps="http://schemas.microsoft.com/office/word/2010/wordprocessingShape" mc:Ignorable="w14 wp14">
+<w:document xmlns:wpc="http://schemas.microsoft.com/office/word/2010/wordprocessingCanvas" xmlns:cx="http://schemas.microsoft.com/office/drawing/2014/chartex" xmlns:cx1="http://schemas.microsoft.com/office/drawing/2015/9/8/chartex" xmlns:cx2="http://schemas.microsoft.com/office/drawing/2015/10/21/chartex" xmlns:cx3="http://schemas.microsoft.com/office/drawing/2016/5/9/chartex" xmlns:cx4="http://schemas.microsoft.com/office/drawing/2016/5/10/chartex" xmlns:cx5="http://schemas.microsoft.com/office/drawing/2016/5/11/chartex" xmlns:cx6="http://schemas.microsoft.com/office/drawing/2016/5/12/chartex" xmlns:cx7="http://schemas.microsoft.com/office/drawing/2016/5/13/chartex" xmlns:cx8="http://schemas.microsoft.com/office/drawing/2016/5/14/chartex" xmlns:mc="http://schemas.openxmlformats.org/markup-compatibility/2006" xmlns:aink="http://schemas.microsoft.com/office/drawing/2016/ink" xmlns:am3d="http://schemas.microsoft.com/office/drawing/2017/model3d" xmlns:o="urn:schemas-microsoft-com:office:office" xmlns:r="http://schemas.openxmlformats.org/officeDocument/2006/relationships" xmlns:m="http://schemas.openxmlformats.org/officeDocument/2006/math" xmlns:v="urn:schemas-microsoft-com:vml" xmlns:wp14="http://schemas.microsoft.com/office/word/2010/wordprocessingDrawing" xmlns:wp="http://schemas.openxmlformats.org/drawingml/2006/wordprocessingDrawing" xmlns:w10="urn:schemas-microsoft-com:office:word" xmlns:w="http://schemas.openxmlformats.org/wordprocessingml/2006/main" xmlns:w14="http://schemas.microsoft.com/office/word/2010/wordml" xmlns:w15="http://schemas.microsoft.com/office/word/2012/wordml" xmlns:w16cex="http://schemas.microsoft.com/office/word/2018/wordml/cex" xmlns:w16cid="http://schemas.microsoft.com/office/word/2016/wordml/cid" xmlns:w16="http://schemas.microsoft.com/office/word/2018/wordml" xmlns:w16se="http://schemas.microsoft.com/office/word/2015/wordml/symex" xmlns:wpg="http://schemas.microsoft.com/office/word/2010/wordprocessingGroup" xmlns:wpi="http://schemas.microsoft.com/office/word/2010/wordprocessingInk" xmlns:wne="http://schemas.microsoft.com/office/word/2006/wordml" xmlns:wps="http://schemas.microsoft.com/office/word/2010/wordprocessingShape" mc:Ignorable="w14 w15 w16se w16cid w16 w16cex wp14">
   <w:body>
     <w:p>
       <w:pPr>
@@ -44,10 +44,18 @@
         <w:t>:</w:t>
       </w:r>
       <w:r>
-        <w:t xml:space="preserve"> Script lässt sich nicht auf externer Seite (</w:t>
+        <w:t xml:space="preserve"> </w:t>
       </w:r>
       <w:proofErr w:type="spellStart"/>
       <w:r>
+        <w:t>Script</w:t>
+      </w:r>
+      <w:proofErr w:type="spellEnd"/>
+      <w:r>
+        <w:t xml:space="preserve"> lässt sich nicht auf externer Seite (</w:t>
+      </w:r>
+      <w:proofErr w:type="spellStart"/>
+      <w:r>
         <w:t>Moodle</w:t>
       </w:r>
       <w:proofErr w:type="spellEnd"/>
@@ -112,15 +120,23 @@
         <w:t>.</w:t>
       </w:r>
       <w:r>
-        <w:t xml:space="preserve"> Es müssen für einen automatisierten Ablauf Button geklickt und Daten eingetragen werden. So zum Beispiel die Eintragung von den Bewertungen. Um zu testen, ob es am Ansteuern durch den Query-</w:t>
-      </w:r>
-      <w:proofErr w:type="spellStart"/>
-      <w:r>
-        <w:t>Selektor</w:t>
-      </w:r>
-      <w:proofErr w:type="spellEnd"/>
-      <w:r>
-        <w:t xml:space="preserve"> liegt, haben wir auch diese Seite wieder nachgebaut. Es klappt problemlos. </w:t>
+        <w:t xml:space="preserve"> Es müssen für einen automatisierten Ablauf Button geklickt und Daten eingetragen werden. So zum Beispiel die Eintragung </w:t>
+      </w:r>
+      <w:proofErr w:type="gramStart"/>
+      <w:r>
+        <w:t>von den Bewertungen</w:t>
+      </w:r>
+      <w:proofErr w:type="gramEnd"/>
+      <w:r>
+        <w:t xml:space="preserve">. Um zu testen, ob es am Ansteuern durch den Query-Selektor liegt, haben wir auch diese Seite wieder nachgebaut. Es </w:t>
+      </w:r>
+      <w:proofErr w:type="gramStart"/>
+      <w:r>
+        <w:t>klappt</w:t>
+      </w:r>
+      <w:proofErr w:type="gramEnd"/>
+      <w:r>
+        <w:t xml:space="preserve"> problemlos. </w:t>
       </w:r>
     </w:p>
     <w:p/>
@@ -150,7 +166,7 @@
                     </pic:cNvPicPr>
                   </pic:nvPicPr>
                   <pic:blipFill>
-                    <a:blip r:embed="rId8">
+                    <a:blip r:embed="rId7">
                       <a:extLst>
                         <a:ext uri="{28A0092B-C50C-407E-A947-70E740481C1C}">
                           <a14:useLocalDpi xmlns:a14="http://schemas.microsoft.com/office/drawing/2010/main" val="0"/>
@@ -189,14 +205,27 @@
       <w:r>
         <w:t xml:space="preserve">Abbildung </w:t>
       </w:r>
-      <w:fldSimple w:instr=" SEQ Abbildung \* ARABIC ">
-        <w:r>
-          <w:rPr>
-            <w:noProof/>
-          </w:rPr>
-          <w:t>1</w:t>
-        </w:r>
-      </w:fldSimple>
+      <w:r>
+        <w:fldChar w:fldCharType="begin"/>
+      </w:r>
+      <w:r>
+        <w:instrText xml:space="preserve"> SEQ Abbildung \* ARABIC </w:instrText>
+      </w:r>
+      <w:r>
+        <w:fldChar w:fldCharType="separate"/>
+      </w:r>
+      <w:r>
+        <w:rPr>
+          <w:noProof/>
+        </w:rPr>
+        <w:t>1</w:t>
+      </w:r>
+      <w:r>
+        <w:rPr>
+          <w:noProof/>
+        </w:rPr>
+        <w:fldChar w:fldCharType="end"/>
+      </w:r>
     </w:p>
     <w:p/>
     <w:p>
@@ -254,7 +283,7 @@
                     </pic:cNvPicPr>
                   </pic:nvPicPr>
                   <pic:blipFill>
-                    <a:blip r:embed="rId9">
+                    <a:blip r:embed="rId8">
                       <a:extLst>
                         <a:ext uri="{28A0092B-C50C-407E-A947-70E740481C1C}">
                           <a14:useLocalDpi xmlns:a14="http://schemas.microsoft.com/office/drawing/2010/main" val="0"/>
@@ -293,14 +322,27 @@
       <w:r>
         <w:t xml:space="preserve">Abbildung </w:t>
       </w:r>
-      <w:fldSimple w:instr=" SEQ Abbildung \* ARABIC ">
-        <w:r>
-          <w:rPr>
-            <w:noProof/>
-          </w:rPr>
-          <w:t>2</w:t>
-        </w:r>
-      </w:fldSimple>
+      <w:r>
+        <w:fldChar w:fldCharType="begin"/>
+      </w:r>
+      <w:r>
+        <w:instrText xml:space="preserve"> SEQ Abbildung \* ARABIC </w:instrText>
+      </w:r>
+      <w:r>
+        <w:fldChar w:fldCharType="separate"/>
+      </w:r>
+      <w:r>
+        <w:rPr>
+          <w:noProof/>
+        </w:rPr>
+        <w:t>2</w:t>
+      </w:r>
+      <w:r>
+        <w:rPr>
+          <w:noProof/>
+        </w:rPr>
+        <w:fldChar w:fldCharType="end"/>
+      </w:r>
     </w:p>
     <w:p>
       <w:pPr>
@@ -328,7 +370,7 @@
                     </pic:cNvPicPr>
                   </pic:nvPicPr>
                   <pic:blipFill>
-                    <a:blip r:embed="rId10">
+                    <a:blip r:embed="rId9">
                       <a:extLst>
                         <a:ext uri="{28A0092B-C50C-407E-A947-70E740481C1C}">
                           <a14:useLocalDpi xmlns:a14="http://schemas.microsoft.com/office/drawing/2010/main" val="0"/>
@@ -367,14 +409,27 @@
       <w:r>
         <w:t xml:space="preserve">Abbildung </w:t>
       </w:r>
-      <w:fldSimple w:instr=" SEQ Abbildung \* ARABIC ">
-        <w:r>
-          <w:rPr>
-            <w:noProof/>
-          </w:rPr>
-          <w:t>3</w:t>
-        </w:r>
-      </w:fldSimple>
+      <w:r>
+        <w:fldChar w:fldCharType="begin"/>
+      </w:r>
+      <w:r>
+        <w:instrText xml:space="preserve"> SEQ Abbildung \* ARABIC </w:instrText>
+      </w:r>
+      <w:r>
+        <w:fldChar w:fldCharType="separate"/>
+      </w:r>
+      <w:r>
+        <w:rPr>
+          <w:noProof/>
+        </w:rPr>
+        <w:t>3</w:t>
+      </w:r>
+      <w:r>
+        <w:rPr>
+          <w:noProof/>
+        </w:rPr>
+        <w:fldChar w:fldCharType="end"/>
+      </w:r>
     </w:p>
     <w:p/>
     <w:p>
@@ -407,7 +462,7 @@
                     <pic:cNvPicPr/>
                   </pic:nvPicPr>
                   <pic:blipFill>
-                    <a:blip r:embed="rId11">
+                    <a:blip r:embed="rId10">
                       <a:extLst>
                         <a:ext uri="{28A0092B-C50C-407E-A947-70E740481C1C}">
                           <a14:useLocalDpi xmlns:a14="http://schemas.microsoft.com/office/drawing/2010/main" val="0"/>
@@ -441,14 +496,27 @@
       <w:r>
         <w:t xml:space="preserve">Abbildung </w:t>
       </w:r>
-      <w:fldSimple w:instr=" SEQ Abbildung \* ARABIC ">
-        <w:r>
-          <w:rPr>
-            <w:noProof/>
-          </w:rPr>
-          <w:t>4</w:t>
-        </w:r>
-      </w:fldSimple>
+      <w:r>
+        <w:fldChar w:fldCharType="begin"/>
+      </w:r>
+      <w:r>
+        <w:instrText xml:space="preserve"> SEQ Abbildung \* ARABIC </w:instrText>
+      </w:r>
+      <w:r>
+        <w:fldChar w:fldCharType="separate"/>
+      </w:r>
+      <w:r>
+        <w:rPr>
+          <w:noProof/>
+        </w:rPr>
+        <w:t>4</w:t>
+      </w:r>
+      <w:r>
+        <w:rPr>
+          <w:noProof/>
+        </w:rPr>
+        <w:fldChar w:fldCharType="end"/>
+      </w:r>
     </w:p>
     <w:p/>
     <w:p>
@@ -475,7 +543,7 @@
                     <pic:cNvPicPr/>
                   </pic:nvPicPr>
                   <pic:blipFill>
-                    <a:blip r:embed="rId12">
+                    <a:blip r:embed="rId11">
                       <a:extLst>
                         <a:ext uri="{28A0092B-C50C-407E-A947-70E740481C1C}">
                           <a14:useLocalDpi xmlns:a14="http://schemas.microsoft.com/office/drawing/2010/main" val="0"/>
@@ -512,14 +580,27 @@
       <w:r>
         <w:t xml:space="preserve">Abbildung </w:t>
       </w:r>
-      <w:fldSimple w:instr=" SEQ Abbildung \* ARABIC ">
-        <w:r>
-          <w:rPr>
-            <w:noProof/>
-          </w:rPr>
-          <w:t>5</w:t>
-        </w:r>
-      </w:fldSimple>
+      <w:r>
+        <w:fldChar w:fldCharType="begin"/>
+      </w:r>
+      <w:r>
+        <w:instrText xml:space="preserve"> SEQ Abbildung \* ARABIC </w:instrText>
+      </w:r>
+      <w:r>
+        <w:fldChar w:fldCharType="separate"/>
+      </w:r>
+      <w:r>
+        <w:rPr>
+          <w:noProof/>
+        </w:rPr>
+        <w:t>5</w:t>
+      </w:r>
+      <w:r>
+        <w:rPr>
+          <w:noProof/>
+        </w:rPr>
+        <w:fldChar w:fldCharType="end"/>
+      </w:r>
     </w:p>
     <w:p>
       <w:pPr>
@@ -529,6 +610,7 @@
         <w:rPr>
           <w:noProof/>
         </w:rPr>
+        <w:lastRenderedPageBreak/>
         <w:drawing>
           <wp:anchor distT="0" distB="0" distL="114300" distR="114300" simplePos="0" relativeHeight="251660288" behindDoc="0" locked="0" layoutInCell="1" allowOverlap="1" wp14:anchorId="5F687688" wp14:editId="273232A6">
             <wp:simplePos x="0" y="0"/>
@@ -553,7 +635,7 @@
                     <pic:cNvPicPr/>
                   </pic:nvPicPr>
                   <pic:blipFill>
-                    <a:blip r:embed="rId13">
+                    <a:blip r:embed="rId12">
                       <a:extLst>
                         <a:ext uri="{28A0092B-C50C-407E-A947-70E740481C1C}">
                           <a14:useLocalDpi xmlns:a14="http://schemas.microsoft.com/office/drawing/2010/main" val="0"/>
@@ -594,13 +676,8 @@
         <w:pStyle w:val="berschrift3"/>
       </w:pPr>
       <w:r>
-        <w:t xml:space="preserve">Ansatz 1: </w:t>
-      </w:r>
-      <w:proofErr w:type="spellStart"/>
-      <w:r>
-        <w:t>Nightmare</w:t>
-      </w:r>
-      <w:proofErr w:type="spellEnd"/>
+        <w:t>Ansatz 1: Nightmare</w:t>
+      </w:r>
     </w:p>
     <w:p>
       <w:r>
@@ -644,7 +721,7 @@
                         <a:effectLst/>
                         <a:extLst>
                           <a:ext uri="{C572A759-6A51-4108-AA02-DFA0A04FC94B}">
-                            <ma14:wrappingTextBoxFlag xmlns:ma14="http://schemas.microsoft.com/office/mac/drawingml/2011/main"/>
+                            <ma14:wrappingTextBoxFlag xmlns:ma14="http://schemas.microsoft.com/office/mac/drawingml/2011/main" xmlns:w="http://schemas.openxmlformats.org/wordprocessingml/2006/main" xmlns:w10="urn:schemas-microsoft-com:office:word" xmlns:v="urn:schemas-microsoft-com:vml" xmlns:o="urn:schemas-microsoft-com:office:office" xmlns:mv="urn:schemas-microsoft-com:mac:vml" xmlns:mo="http://schemas.microsoft.com/office/mac/office/2008/main" xmlns=""/>
                           </a:ext>
                         </a:extLst>
                       </wps:spPr>
@@ -660,14 +737,27 @@
                             <w:r>
                               <w:t xml:space="preserve">Abbildung </w:t>
                             </w:r>
-                            <w:fldSimple w:instr=" SEQ Abbildung \* ARABIC ">
-                              <w:r>
-                                <w:rPr>
-                                  <w:noProof/>
-                                </w:rPr>
-                                <w:t>6</w:t>
-                              </w:r>
-                            </w:fldSimple>
+                            <w:r>
+                              <w:fldChar w:fldCharType="begin"/>
+                            </w:r>
+                            <w:r>
+                              <w:instrText xml:space="preserve"> SEQ Abbildung \* ARABIC </w:instrText>
+                            </w:r>
+                            <w:r>
+                              <w:fldChar w:fldCharType="separate"/>
+                            </w:r>
+                            <w:r>
+                              <w:rPr>
+                                <w:noProof/>
+                              </w:rPr>
+                              <w:t>6</w:t>
+                            </w:r>
+                            <w:r>
+                              <w:rPr>
+                                <w:noProof/>
+                              </w:rPr>
+                              <w:fldChar w:fldCharType="end"/>
+                            </w:r>
                           </w:p>
                         </w:txbxContent>
                       </wps:txbx>
@@ -688,11 +778,11 @@
           </mc:Choice>
           <mc:Fallback>
             <w:pict>
-              <v:shapetype id="_x0000_t202" coordsize="21600,21600" o:spt="202" path="m0,0l0,21600,21600,21600,21600,0xe">
+              <v:shapetype w14:anchorId="4BCF175E" id="_x0000_t202" coordsize="21600,21600" o:spt="202" path="m,l,21600r21600,l21600,xe">
                 <v:stroke joinstyle="miter"/>
                 <v:path gradientshapeok="t" o:connecttype="rect"/>
               </v:shapetype>
-              <v:shape id="Textfeld 12" o:spid="_x0000_s1026" type="#_x0000_t202" style="position:absolute;margin-left:252pt;margin-top:49.5pt;width:220.1pt;height:18pt;z-index:251668480;visibility:visible;mso-wrap-style:square;mso-height-percent:0;mso-wrap-distance-left:9pt;mso-wrap-distance-top:0;mso-wrap-distance-right:9pt;mso-wrap-distance-bottom:0;mso-position-horizontal:absolute;mso-position-horizontal-relative:text;mso-position-vertical:absolute;mso-position-vertical-relative:text;mso-height-percent:0;mso-height-relative:margin;v-text-anchor:top" o:gfxdata="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" stroked="f">
+              <v:shape id="Textfeld 12" o:spid="_x0000_s1026" type="#_x0000_t202" style="position:absolute;margin-left:252pt;margin-top:49.5pt;width:220.1pt;height:18pt;z-index:251668480;visibility:visible;mso-wrap-style:square;mso-height-percent:0;mso-wrap-distance-left:9pt;mso-wrap-distance-top:0;mso-wrap-distance-right:9pt;mso-wrap-distance-bottom:0;mso-position-horizontal:absolute;mso-position-horizontal-relative:text;mso-position-vertical:absolute;mso-position-vertical-relative:text;mso-height-percent:0;mso-height-relative:margin;v-text-anchor:top" o:gfxdata="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" stroked="f">
                 <v:textbox inset="0,0,0,0">
                   <w:txbxContent>
                     <w:p>
@@ -705,14 +795,27 @@
                       <w:r>
                         <w:t xml:space="preserve">Abbildung </w:t>
                       </w:r>
-                      <w:fldSimple w:instr=" SEQ Abbildung \* ARABIC ">
-                        <w:r>
-                          <w:rPr>
-                            <w:noProof/>
-                          </w:rPr>
-                          <w:t>6</w:t>
-                        </w:r>
-                      </w:fldSimple>
+                      <w:r>
+                        <w:fldChar w:fldCharType="begin"/>
+                      </w:r>
+                      <w:r>
+                        <w:instrText xml:space="preserve"> SEQ Abbildung \* ARABIC </w:instrText>
+                      </w:r>
+                      <w:r>
+                        <w:fldChar w:fldCharType="separate"/>
+                      </w:r>
+                      <w:r>
+                        <w:rPr>
+                          <w:noProof/>
+                        </w:rPr>
+                        <w:t>6</w:t>
+                      </w:r>
+                      <w:r>
+                        <w:rPr>
+                          <w:noProof/>
+                        </w:rPr>
+                        <w:fldChar w:fldCharType="end"/>
+                      </w:r>
                     </w:p>
                   </w:txbxContent>
                 </v:textbox>
@@ -722,63 +825,26 @@
           </mc:Fallback>
         </mc:AlternateContent>
       </w:r>
+      <w:r>
+        <w:t>Nightmare ist eine Bibliothek für high-level Browserautomatisierung. Dabei bleibt Nightmare relativ klein und erreicht somit eine vergleichsweise hohe Performance.</w:t>
+      </w:r>
+    </w:p>
+    <w:p>
+      <w:r>
+        <w:t>Die Methoden von Nightmare sind relativ simpel gehalten und grundlegend würde Nightmare alles bieten, um das Projekt umzusetzen.</w:t>
+      </w:r>
+    </w:p>
+    <w:p>
+      <w:r>
+        <w:t xml:space="preserve">Das Problem bei Nightmare.js ist aber das Nightmare.js selbst auf </w:t>
+      </w:r>
       <w:proofErr w:type="spellStart"/>
       <w:r>
-        <w:t>Nightmare</w:t>
+        <w:t>Electron</w:t>
       </w:r>
       <w:proofErr w:type="spellEnd"/>
       <w:r>
-        <w:t xml:space="preserve"> ist eine Bibliothek für high-level Browserautomatisierung. Dabei bleibt </w:t>
-      </w:r>
-      <w:proofErr w:type="spellStart"/>
-      <w:r>
-        <w:t>Nightmare</w:t>
-      </w:r>
-      <w:proofErr w:type="spellEnd"/>
-      <w:r>
-        <w:t xml:space="preserve"> relativ klein und erreicht somit eine vergleichsweise hohe Performance.</w:t>
-      </w:r>
-    </w:p>
-    <w:p>
-      <w:r>
-        <w:t xml:space="preserve">Die Methoden von </w:t>
-      </w:r>
-      <w:proofErr w:type="spellStart"/>
-      <w:r>
-        <w:t>Nightmare</w:t>
-      </w:r>
-      <w:proofErr w:type="spellEnd"/>
-      <w:r>
-        <w:t xml:space="preserve"> sind relativ simpel gehalten und grundlegend würde </w:t>
-      </w:r>
-      <w:proofErr w:type="spellStart"/>
-      <w:r>
-        <w:t>Nightmare</w:t>
-      </w:r>
-      <w:proofErr w:type="spellEnd"/>
-      <w:r>
-        <w:t xml:space="preserve"> alles bieten, um das Projekt umzusetzen.</w:t>
-      </w:r>
-    </w:p>
-    <w:p>
-      <w:r>
-        <w:t xml:space="preserve">Das Problem bei Nightmare.js ist aber das Nightmare.js selbst auf </w:t>
-      </w:r>
-      <w:proofErr w:type="spellStart"/>
-      <w:r>
-        <w:t>Electron</w:t>
-      </w:r>
-      <w:proofErr w:type="spellEnd"/>
-      <w:r>
-        <w:t xml:space="preserve"> basiert, deswegen ist es leider nicht möglich </w:t>
-      </w:r>
-      <w:proofErr w:type="spellStart"/>
-      <w:r>
-        <w:t>NightmareJS</w:t>
-      </w:r>
-      <w:proofErr w:type="spellEnd"/>
-      <w:r>
-        <w:t xml:space="preserve"> aus unserem Programm heraus zu nutzen.</w:t>
+        <w:t xml:space="preserve"> basiert, deswegen ist es leider nicht möglich NightmareJS aus unserem Programm heraus zu nutzen.</w:t>
       </w:r>
       <w:r>
         <w:rPr>
@@ -840,7 +906,7 @@
                     </pic:cNvPicPr>
                   </pic:nvPicPr>
                   <pic:blipFill rotWithShape="1">
-                    <a:blip r:embed="rId14">
+                    <a:blip r:embed="rId13">
                       <a:extLst>
                         <a:ext uri="{28A0092B-C50C-407E-A947-70E740481C1C}">
                           <a14:useLocalDpi xmlns:a14="http://schemas.microsoft.com/office/drawing/2010/main" val="0"/>
@@ -864,7 +930,7 @@
                     </a:ln>
                     <a:extLst>
                       <a:ext uri="{53640926-AAD7-44d8-BBD7-CCE9431645EC}">
-                        <a14:shadowObscured xmlns:a14="http://schemas.microsoft.com/office/drawing/2010/main"/>
+                        <a14:shadowObscured xmlns:a14="http://schemas.microsoft.com/office/drawing/2010/main" xmlns:w="http://schemas.openxmlformats.org/wordprocessingml/2006/main" xmlns:w10="urn:schemas-microsoft-com:office:word" xmlns:v="urn:schemas-microsoft-com:vml" xmlns:o="urn:schemas-microsoft-com:office:office" xmlns:mv="urn:schemas-microsoft-com:mac:vml" xmlns:mo="http://schemas.microsoft.com/office/mac/office/2008/main" xmlns=""/>
                       </a:ext>
                     </a:extLst>
                   </pic:spPr>
@@ -881,38 +947,12 @@
         </w:drawing>
       </w:r>
       <w:r>
-        <w:t xml:space="preserve">Ansatz 2: </w:t>
-      </w:r>
-      <w:proofErr w:type="spellStart"/>
-      <w:r>
-        <w:t>PhantomJS</w:t>
-      </w:r>
-      <w:proofErr w:type="spellEnd"/>
-    </w:p>
-    <w:p>
-      <w:proofErr w:type="spellStart"/>
-      <w:r>
-        <w:t>PhantomJS</w:t>
-      </w:r>
-      <w:proofErr w:type="spellEnd"/>
-      <w:r>
-        <w:t xml:space="preserve"> ist ein </w:t>
-      </w:r>
-      <w:proofErr w:type="spellStart"/>
-      <w:r>
-        <w:t>WebKit</w:t>
-      </w:r>
-      <w:proofErr w:type="spellEnd"/>
-      <w:r>
-        <w:t xml:space="preserve">, welches Seitenautomatisierung auf den bekanntesten Systemen mittels JavaScript bietet, </w:t>
-      </w:r>
-      <w:proofErr w:type="spellStart"/>
-      <w:r>
-        <w:t>PhantomJS</w:t>
-      </w:r>
-      <w:proofErr w:type="spellEnd"/>
-      <w:r>
-        <w:t xml:space="preserve"> ist hierfür eine der bekanntesten Lösungen und wurde zumeist im Bereich des </w:t>
+        <w:t>Ansatz 2: PhantomJS</w:t>
+      </w:r>
+    </w:p>
+    <w:p>
+      <w:r>
+        <w:t xml:space="preserve">PhantomJS ist ein WebKit, welches Seitenautomatisierung auf den bekanntesten Systemen mittels JavaScript bietet, PhantomJS ist hierfür eine der bekanntesten Lösungen und wurde zumeist im Bereich des </w:t>
       </w:r>
       <w:proofErr w:type="spellStart"/>
       <w:r>
@@ -965,7 +1005,7 @@
                         <a:effectLst/>
                         <a:extLst>
                           <a:ext uri="{C572A759-6A51-4108-AA02-DFA0A04FC94B}">
-                            <ma14:wrappingTextBoxFlag xmlns:ma14="http://schemas.microsoft.com/office/mac/drawingml/2011/main"/>
+                            <ma14:wrappingTextBoxFlag xmlns:ma14="http://schemas.microsoft.com/office/mac/drawingml/2011/main" xmlns:w="http://schemas.openxmlformats.org/wordprocessingml/2006/main" xmlns:w10="urn:schemas-microsoft-com:office:word" xmlns:v="urn:schemas-microsoft-com:vml" xmlns:o="urn:schemas-microsoft-com:office:office" xmlns:mv="urn:schemas-microsoft-com:mac:vml" xmlns:mo="http://schemas.microsoft.com/office/mac/office/2008/main" xmlns=""/>
                           </a:ext>
                         </a:extLst>
                       </wps:spPr>
@@ -1004,7 +1044,7 @@
           </mc:Choice>
           <mc:Fallback>
             <w:pict>
-              <v:shape id="Textfeld 11" o:spid="_x0000_s1027" type="#_x0000_t202" style="position:absolute;margin-left:364pt;margin-top:376.85pt;width:95pt;height:18pt;z-index:251666432;visibility:visible;mso-wrap-style:square;mso-width-percent:0;mso-height-percent:0;mso-wrap-distance-left:9pt;mso-wrap-distance-top:0;mso-wrap-distance-right:9pt;mso-wrap-distance-bottom:0;mso-position-horizontal:absolute;mso-position-horizontal-relative:text;mso-position-vertical:absolute;mso-position-vertical-relative:page;mso-width-percent:0;mso-height-percent:0;mso-width-relative:margin;mso-height-relative:margin;v-text-anchor:top" o:gfxdata="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" stroked="f">
+              <v:shape w14:anchorId="578B08FD" id="Textfeld 11" o:spid="_x0000_s1027" type="#_x0000_t202" style="position:absolute;margin-left:364pt;margin-top:376.85pt;width:95pt;height:18pt;z-index:251666432;visibility:visible;mso-wrap-style:square;mso-width-percent:0;mso-height-percent:0;mso-wrap-distance-left:9pt;mso-wrap-distance-top:0;mso-wrap-distance-right:9pt;mso-wrap-distance-bottom:0;mso-position-horizontal:absolute;mso-position-horizontal-relative:text;mso-position-vertical:absolute;mso-position-vertical-relative:page;mso-width-percent:0;mso-height-percent:0;mso-width-relative:margin;mso-height-relative:margin;v-text-anchor:top" o:gfxdata="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" stroked="f">
                 <v:textbox inset="0,0,0,0">
                   <w:txbxContent>
                     <w:p>
@@ -1027,55 +1067,23 @@
         </mc:AlternateContent>
       </w:r>
       <w:r>
-        <w:t xml:space="preserve">Zwar ist </w:t>
+        <w:t xml:space="preserve">Zwar ist PhantomJS etwas langsamer als NightmareJS, würde aber unserer Anforderung theoretisch nachkommen. Aber auch nach massiven Bemühungen ist es mir nicht gelungen PhantomJS in unserem Programm lauffähig zu halten, ein weiteres Problem stellt das </w:t>
       </w:r>
       <w:proofErr w:type="spellStart"/>
       <w:r>
-        <w:t>PhantomJS</w:t>
+        <w:t>Bundeln</w:t>
       </w:r>
       <w:proofErr w:type="spellEnd"/>
       <w:r>
-        <w:t xml:space="preserve"> etwas langsamer als </w:t>
-      </w:r>
-      <w:proofErr w:type="spellStart"/>
-      <w:r>
-        <w:t>NightmareJS</w:t>
-      </w:r>
-      <w:proofErr w:type="spellEnd"/>
-      <w:r>
-        <w:t xml:space="preserve">, würde aber unserer Anforderung theoretisch nachkommen. Aber auch nach massiven Bemühungen ist es mir nicht gelungen </w:t>
-      </w:r>
-      <w:proofErr w:type="spellStart"/>
-      <w:r>
-        <w:t>PhantomJS</w:t>
-      </w:r>
-      <w:proofErr w:type="spellEnd"/>
-      <w:r>
-        <w:t xml:space="preserve"> in unserem Programm lauffähig zu halten, ein weiteres Problem stellt das </w:t>
-      </w:r>
-      <w:proofErr w:type="spellStart"/>
-      <w:r>
-        <w:t>Bundeln</w:t>
-      </w:r>
-      <w:proofErr w:type="spellEnd"/>
-      <w:r>
-        <w:t xml:space="preserve"> des Projektes dar, welches mit </w:t>
-      </w:r>
-      <w:proofErr w:type="spellStart"/>
-      <w:r>
-        <w:t>PhantomJS</w:t>
-      </w:r>
-      <w:proofErr w:type="spellEnd"/>
-      <w:r>
-        <w:t xml:space="preserve"> (nach meinem Wissensstand) nicht möglich ist. Des Weiteren wird </w:t>
-      </w:r>
-      <w:proofErr w:type="spellStart"/>
-      <w:r>
-        <w:t>PhantomJS</w:t>
-      </w:r>
-      <w:proofErr w:type="spellEnd"/>
-      <w:r>
-        <w:t xml:space="preserve"> seit einigen Jahren nicht mehr weiterentwickelt, dies ist also ein Pferd auf dass, sollte man auf Langlebigkeit/Nachhaltigkeit wert legt, nicht unbedingt setzen sollte.</w:t>
+        <w:t xml:space="preserve"> des Projektes dar, welches mit PhantomJS (nach meinem Wissensstand) nicht möglich ist. Des Weiteren wird PhantomJS seit einigen Jahren nicht mehr weiterentwickelt, dies ist also ein Pferd </w:t>
+      </w:r>
+      <w:proofErr w:type="gramStart"/>
+      <w:r>
+        <w:t>auf</w:t>
+      </w:r>
+      <w:proofErr w:type="gramEnd"/>
+      <w:r>
+        <w:t xml:space="preserve"> dass, sollte man auf Langlebigkeit/Nachhaltigkeit wert legt, nicht unbedingt setzen sollte.</w:t>
       </w:r>
       <w:r>
         <w:t xml:space="preserve"> </w:t>
@@ -1151,7 +1159,7 @@
                         <a:effectLst/>
                         <a:extLst>
                           <a:ext uri="{C572A759-6A51-4108-AA02-DFA0A04FC94B}">
-                            <ma14:wrappingTextBoxFlag xmlns:ma14="http://schemas.microsoft.com/office/mac/drawingml/2011/main"/>
+                            <ma14:wrappingTextBoxFlag xmlns:ma14="http://schemas.microsoft.com/office/mac/drawingml/2011/main" xmlns:w="http://schemas.openxmlformats.org/wordprocessingml/2006/main" xmlns:w10="urn:schemas-microsoft-com:office:word" xmlns:v="urn:schemas-microsoft-com:vml" xmlns:o="urn:schemas-microsoft-com:office:office" xmlns:mv="urn:schemas-microsoft-com:mac:vml" xmlns:mo="http://schemas.microsoft.com/office/mac/office/2008/main" xmlns=""/>
                           </a:ext>
                         </a:extLst>
                       </wps:spPr>
@@ -1190,7 +1198,7 @@
           </mc:Choice>
           <mc:Fallback>
             <w:pict>
-              <v:shape id="Textfeld 10" o:spid="_x0000_s1028" type="#_x0000_t202" style="position:absolute;margin-left:414pt;margin-top:629.05pt;width:90pt;height:17.4pt;z-index:251664384;visibility:visible;mso-wrap-style:square;mso-width-percent:0;mso-height-percent:0;mso-wrap-distance-left:9pt;mso-wrap-distance-top:0;mso-wrap-distance-right:9pt;mso-wrap-distance-bottom:0;mso-position-horizontal:absolute;mso-position-horizontal-relative:text;mso-position-vertical:absolute;mso-position-vertical-relative:page;mso-width-percent:0;mso-height-percent:0;mso-width-relative:margin;mso-height-relative:margin;v-text-anchor:top" o:gfxdata="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" stroked="f">
+              <v:shape w14:anchorId="4EC19035" id="Textfeld 10" o:spid="_x0000_s1028" type="#_x0000_t202" style="position:absolute;margin-left:414pt;margin-top:629.05pt;width:90pt;height:17.4pt;z-index:251664384;visibility:visible;mso-wrap-style:square;mso-width-percent:0;mso-height-percent:0;mso-wrap-distance-left:9pt;mso-wrap-distance-top:0;mso-wrap-distance-right:9pt;mso-wrap-distance-bottom:0;mso-position-horizontal:absolute;mso-position-horizontal-relative:text;mso-position-vertical:absolute;mso-position-vertical-relative:page;mso-width-percent:0;mso-height-percent:0;mso-width-relative:margin;mso-height-relative:margin;v-text-anchor:top" o:gfxdata="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" stroked="f">
                 <v:textbox inset="0,0,0,0">
                   <w:txbxContent>
                     <w:p>
@@ -1240,7 +1248,7 @@
                     <pic:cNvPicPr/>
                   </pic:nvPicPr>
                   <pic:blipFill>
-                    <a:blip r:embed="rId15">
+                    <a:blip r:embed="rId14">
                       <a:extLst>
                         <a:ext uri="{28A0092B-C50C-407E-A947-70E740481C1C}">
                           <a14:useLocalDpi xmlns:a14="http://schemas.microsoft.com/office/drawing/2010/main" val="0"/>
@@ -1273,83 +1281,33 @@
         </w:drawing>
       </w:r>
       <w:r>
-        <w:t xml:space="preserve">Ansatz 3: </w:t>
+        <w:t>Ansatz 3: Puppeteer</w:t>
+      </w:r>
+    </w:p>
+    <w:p>
+      <w:r>
+        <w:t xml:space="preserve">Puppeteer ist eine weitere </w:t>
       </w:r>
       <w:proofErr w:type="spellStart"/>
       <w:r>
-        <w:t>Puppeteer</w:t>
+        <w:t>Node-libary</w:t>
       </w:r>
       <w:proofErr w:type="spellEnd"/>
-    </w:p>
-    <w:p>
+      <w:r>
+        <w:t xml:space="preserve">, welche eine high-level API für Chromium liefert. Mit der Standardeinstellung im </w:t>
+      </w:r>
       <w:proofErr w:type="spellStart"/>
       <w:r>
-        <w:t>Puppeteer</w:t>
+        <w:t>Headlessbetrieb</w:t>
       </w:r>
       <w:proofErr w:type="spellEnd"/>
       <w:r>
-        <w:t xml:space="preserve"> ist eine weitere </w:t>
-      </w:r>
-      <w:proofErr w:type="spellStart"/>
-      <w:r>
-        <w:t>Node-libary</w:t>
-      </w:r>
-      <w:proofErr w:type="spellEnd"/>
-      <w:r>
-        <w:t xml:space="preserve">, welche eine high-level API für </w:t>
-      </w:r>
-      <w:proofErr w:type="spellStart"/>
-      <w:r>
-        <w:t>Chromium</w:t>
-      </w:r>
-      <w:proofErr w:type="spellEnd"/>
-      <w:r>
-        <w:t xml:space="preserve"> liefert. Mit der Standardeinstellung im </w:t>
-      </w:r>
-      <w:proofErr w:type="spellStart"/>
-      <w:r>
-        <w:t>Headlessbetrieb</w:t>
-      </w:r>
-      <w:proofErr w:type="spellEnd"/>
-      <w:r>
-        <w:t xml:space="preserve"> würde auch </w:t>
-      </w:r>
-      <w:proofErr w:type="spellStart"/>
-      <w:r>
-        <w:t>Puppeteer</w:t>
-      </w:r>
-      <w:proofErr w:type="spellEnd"/>
-      <w:r>
-        <w:t xml:space="preserve"> den gewünschten Parametern entsprechen. </w:t>
-      </w:r>
-    </w:p>
-    <w:p>
-      <w:r>
-        <w:t xml:space="preserve">Leider verliefen auch Tests mit </w:t>
-      </w:r>
-      <w:proofErr w:type="spellStart"/>
-      <w:r>
-        <w:t>Puppeteer</w:t>
-      </w:r>
-      <w:proofErr w:type="spellEnd"/>
-      <w:r>
-        <w:t xml:space="preserve"> erfolglos. Die Automatisierung scheiterte mit Abstürzen der Software, genauere Analysen ergaben hier keinen sicheren Grund, es könnte aber mit dem gemeinsamen Laufen verschiedener Chromeinstanzen zusammenhängen. Zudem besteht wie auch schon bei </w:t>
-      </w:r>
-      <w:proofErr w:type="spellStart"/>
-      <w:r>
-        <w:t>PhantomJS</w:t>
-      </w:r>
-      <w:proofErr w:type="spellEnd"/>
-      <w:r>
-        <w:t xml:space="preserve">, bei </w:t>
-      </w:r>
-      <w:proofErr w:type="spellStart"/>
-      <w:r>
-        <w:t>Puppeteer</w:t>
-      </w:r>
-      <w:proofErr w:type="spellEnd"/>
-      <w:r>
-        <w:t xml:space="preserve"> das Problem des </w:t>
+        <w:t xml:space="preserve"> würde auch Puppeteer den gewünschten Parametern entsprechen. </w:t>
+      </w:r>
+    </w:p>
+    <w:p>
+      <w:r>
+        <w:t xml:space="preserve">Leider verliefen auch Tests mit Puppeteer erfolglos. Die Automatisierung scheiterte mit Abstürzen der Software, genauere Analysen ergaben hier keinen sicheren Grund, es könnte aber mit dem gemeinsamen Laufen verschiedener Chromeinstanzen zusammenhängen. Zudem besteht wie auch schon bei PhantomJS, bei Puppeteer das Problem des </w:t>
       </w:r>
       <w:proofErr w:type="spellStart"/>
       <w:r>
@@ -1412,6 +1370,7 @@
         <w:pStyle w:val="berschrift3"/>
       </w:pPr>
       <w:r>
+        <w:lastRenderedPageBreak/>
         <w:t>Ansatz 4: Pakete</w:t>
       </w:r>
     </w:p>
@@ -1479,7 +1438,15 @@
         <w:t>-on</w:t>
       </w:r>
       <w:r>
-        <w:t xml:space="preserve">-verfahren und Session-token-verfahren im Ausfüllprozess derart Komplex wurde, dass auch dieser Ansatz an Sinnhaftigkeit verlor. Die Server, auf die wir mittels der Pakete Zugriff erlangen wollten, scheinen sich mit einem  Server oder mehreren Servern für die Logins und Rechte Freigabe zu verbinden. Diese Auslagerung der </w:t>
+        <w:t xml:space="preserve">-verfahren und Session-token-verfahren im Ausfüllprozess derart Komplex wurde, dass auch dieser Ansatz an Sinnhaftigkeit verlor. Die Server, auf die wir mittels der Pakete Zugriff erlangen wollten, scheinen sich mit </w:t>
+      </w:r>
+      <w:proofErr w:type="gramStart"/>
+      <w:r>
+        <w:t>einem  Server</w:t>
+      </w:r>
+      <w:proofErr w:type="gramEnd"/>
+      <w:r>
+        <w:t xml:space="preserve"> oder mehreren Servern für die Logins und Rechte Freigabe zu verbinden. Diese Auslagerung der </w:t>
       </w:r>
       <w:r>
         <w:t xml:space="preserve">Single </w:t>
@@ -1508,6 +1475,282 @@
           <w:rStyle w:val="Funotenzeichen"/>
         </w:rPr>
         <w:footnoteReference w:id="10"/>
+      </w:r>
+    </w:p>
+    <w:p>
+      <w:r>
+        <w:rPr>
+          <w:noProof/>
+        </w:rPr>
+        <w:drawing>
+          <wp:inline distT="0" distB="0" distL="0" distR="0" wp14:anchorId="218326CC" wp14:editId="427CD890">
+            <wp:extent cx="5478695" cy="2926080"/>
+            <wp:effectExtent l="0" t="0" r="8255" b="7620"/>
+            <wp:docPr id="14" name="Grafik 14"/>
+            <wp:cNvGraphicFramePr>
+              <a:graphicFrameLocks xmlns:a="http://schemas.openxmlformats.org/drawingml/2006/main" noChangeAspect="1"/>
+            </wp:cNvGraphicFramePr>
+            <a:graphic xmlns:a="http://schemas.openxmlformats.org/drawingml/2006/main">
+              <a:graphicData uri="http://schemas.openxmlformats.org/drawingml/2006/picture">
+                <pic:pic xmlns:pic="http://schemas.openxmlformats.org/drawingml/2006/picture">
+                  <pic:nvPicPr>
+                    <pic:cNvPr id="0" name="Picture 1"/>
+                    <pic:cNvPicPr>
+                      <a:picLocks noChangeAspect="1" noChangeArrowheads="1"/>
+                    </pic:cNvPicPr>
+                  </pic:nvPicPr>
+                  <pic:blipFill>
+                    <a:blip r:embed="rId15">
+                      <a:extLst>
+                        <a:ext uri="{28A0092B-C50C-407E-A947-70E740481C1C}">
+                          <a14:useLocalDpi xmlns:a14="http://schemas.microsoft.com/office/drawing/2010/main" val="0"/>
+                        </a:ext>
+                      </a:extLst>
+                    </a:blip>
+                    <a:srcRect/>
+                    <a:stretch>
+                      <a:fillRect/>
+                    </a:stretch>
+                  </pic:blipFill>
+                  <pic:spPr bwMode="auto">
+                    <a:xfrm>
+                      <a:off x="0" y="0"/>
+                      <a:ext cx="5480125" cy="2926844"/>
+                    </a:xfrm>
+                    <a:prstGeom prst="rect">
+                      <a:avLst/>
+                    </a:prstGeom>
+                    <a:noFill/>
+                    <a:ln>
+                      <a:noFill/>
+                    </a:ln>
+                  </pic:spPr>
+                </pic:pic>
+              </a:graphicData>
+            </a:graphic>
+          </wp:inline>
+        </w:drawing>
+      </w:r>
+    </w:p>
+    <w:p>
+      <w:r>
+        <w:rPr>
+          <w:noProof/>
+        </w:rPr>
+        <w:drawing>
+          <wp:inline distT="0" distB="0" distL="0" distR="0" wp14:anchorId="52ACBB73" wp14:editId="420BD5A8">
+            <wp:extent cx="3412478" cy="2040940"/>
+            <wp:effectExtent l="0" t="0" r="0" b="0"/>
+            <wp:docPr id="16" name="Grafik 16"/>
+            <wp:cNvGraphicFramePr>
+              <a:graphicFrameLocks xmlns:a="http://schemas.openxmlformats.org/drawingml/2006/main" noChangeAspect="1"/>
+            </wp:cNvGraphicFramePr>
+            <a:graphic xmlns:a="http://schemas.openxmlformats.org/drawingml/2006/main">
+              <a:graphicData uri="http://schemas.openxmlformats.org/drawingml/2006/picture">
+                <pic:pic xmlns:pic="http://schemas.openxmlformats.org/drawingml/2006/picture">
+                  <pic:nvPicPr>
+                    <pic:cNvPr id="0" name="Picture 5"/>
+                    <pic:cNvPicPr>
+                      <a:picLocks noChangeAspect="1" noChangeArrowheads="1"/>
+                    </pic:cNvPicPr>
+                  </pic:nvPicPr>
+                  <pic:blipFill>
+                    <a:blip r:embed="rId16">
+                      <a:extLst>
+                        <a:ext uri="{28A0092B-C50C-407E-A947-70E740481C1C}">
+                          <a14:useLocalDpi xmlns:a14="http://schemas.microsoft.com/office/drawing/2010/main" val="0"/>
+                        </a:ext>
+                      </a:extLst>
+                    </a:blip>
+                    <a:srcRect/>
+                    <a:stretch>
+                      <a:fillRect/>
+                    </a:stretch>
+                  </pic:blipFill>
+                  <pic:spPr bwMode="auto">
+                    <a:xfrm>
+                      <a:off x="0" y="0"/>
+                      <a:ext cx="3421310" cy="2046222"/>
+                    </a:xfrm>
+                    <a:prstGeom prst="rect">
+                      <a:avLst/>
+                    </a:prstGeom>
+                    <a:noFill/>
+                    <a:ln>
+                      <a:noFill/>
+                    </a:ln>
+                  </pic:spPr>
+                </pic:pic>
+              </a:graphicData>
+            </a:graphic>
+          </wp:inline>
+        </w:drawing>
+      </w:r>
+    </w:p>
+    <w:p>
+      <w:r>
+        <w:rPr>
+          <w:noProof/>
+        </w:rPr>
+        <w:drawing>
+          <wp:inline distT="0" distB="0" distL="0" distR="0" wp14:anchorId="68ABB84F" wp14:editId="14C1326C">
+            <wp:extent cx="2839192" cy="159004"/>
+            <wp:effectExtent l="0" t="0" r="0" b="0"/>
+            <wp:docPr id="15" name="Grafik 15"/>
+            <wp:cNvGraphicFramePr>
+              <a:graphicFrameLocks xmlns:a="http://schemas.openxmlformats.org/drawingml/2006/main" noChangeAspect="1"/>
+            </wp:cNvGraphicFramePr>
+            <a:graphic xmlns:a="http://schemas.openxmlformats.org/drawingml/2006/main">
+              <a:graphicData uri="http://schemas.openxmlformats.org/drawingml/2006/picture">
+                <pic:pic xmlns:pic="http://schemas.openxmlformats.org/drawingml/2006/picture">
+                  <pic:nvPicPr>
+                    <pic:cNvPr id="0" name="Picture 3"/>
+                    <pic:cNvPicPr>
+                      <a:picLocks noChangeAspect="1" noChangeArrowheads="1"/>
+                    </pic:cNvPicPr>
+                  </pic:nvPicPr>
+                  <pic:blipFill>
+                    <a:blip r:embed="rId17">
+                      <a:extLst>
+                        <a:ext uri="{28A0092B-C50C-407E-A947-70E740481C1C}">
+                          <a14:useLocalDpi xmlns:a14="http://schemas.microsoft.com/office/drawing/2010/main" val="0"/>
+                        </a:ext>
+                      </a:extLst>
+                    </a:blip>
+                    <a:srcRect/>
+                    <a:stretch>
+                      <a:fillRect/>
+                    </a:stretch>
+                  </pic:blipFill>
+                  <pic:spPr bwMode="auto">
+                    <a:xfrm>
+                      <a:off x="0" y="0"/>
+                      <a:ext cx="4282897" cy="239856"/>
+                    </a:xfrm>
+                    <a:prstGeom prst="rect">
+                      <a:avLst/>
+                    </a:prstGeom>
+                    <a:noFill/>
+                    <a:ln>
+                      <a:noFill/>
+                    </a:ln>
+                  </pic:spPr>
+                </pic:pic>
+              </a:graphicData>
+            </a:graphic>
+          </wp:inline>
+        </w:drawing>
+      </w:r>
+    </w:p>
+    <w:p>
+      <w:r>
+        <w:rPr>
+          <w:noProof/>
+        </w:rPr>
+        <w:lastRenderedPageBreak/>
+        <w:drawing>
+          <wp:inline distT="0" distB="0" distL="0" distR="0" wp14:anchorId="747139E7" wp14:editId="378819E5">
+            <wp:extent cx="3957523" cy="535369"/>
+            <wp:effectExtent l="0" t="0" r="5080" b="0"/>
+            <wp:docPr id="17" name="Grafik 17"/>
+            <wp:cNvGraphicFramePr>
+              <a:graphicFrameLocks xmlns:a="http://schemas.openxmlformats.org/drawingml/2006/main" noChangeAspect="1"/>
+            </wp:cNvGraphicFramePr>
+            <a:graphic xmlns:a="http://schemas.openxmlformats.org/drawingml/2006/main">
+              <a:graphicData uri="http://schemas.openxmlformats.org/drawingml/2006/picture">
+                <pic:pic xmlns:pic="http://schemas.openxmlformats.org/drawingml/2006/picture">
+                  <pic:nvPicPr>
+                    <pic:cNvPr id="0" name="Picture 7"/>
+                    <pic:cNvPicPr>
+                      <a:picLocks noChangeAspect="1" noChangeArrowheads="1"/>
+                    </pic:cNvPicPr>
+                  </pic:nvPicPr>
+                  <pic:blipFill>
+                    <a:blip r:embed="rId18">
+                      <a:extLst>
+                        <a:ext uri="{28A0092B-C50C-407E-A947-70E740481C1C}">
+                          <a14:useLocalDpi xmlns:a14="http://schemas.microsoft.com/office/drawing/2010/main" val="0"/>
+                        </a:ext>
+                      </a:extLst>
+                    </a:blip>
+                    <a:srcRect/>
+                    <a:stretch>
+                      <a:fillRect/>
+                    </a:stretch>
+                  </pic:blipFill>
+                  <pic:spPr bwMode="auto">
+                    <a:xfrm>
+                      <a:off x="0" y="0"/>
+                      <a:ext cx="4089067" cy="553164"/>
+                    </a:xfrm>
+                    <a:prstGeom prst="rect">
+                      <a:avLst/>
+                    </a:prstGeom>
+                    <a:noFill/>
+                    <a:ln>
+                      <a:noFill/>
+                    </a:ln>
+                  </pic:spPr>
+                </pic:pic>
+              </a:graphicData>
+            </a:graphic>
+          </wp:inline>
+        </w:drawing>
+      </w:r>
+    </w:p>
+    <w:p>
+      <w:r>
+        <w:rPr>
+          <w:noProof/>
+        </w:rPr>
+        <w:drawing>
+          <wp:inline distT="0" distB="0" distL="0" distR="0" wp14:anchorId="7C71ACC4" wp14:editId="67E8C140">
+            <wp:extent cx="4601260" cy="435968"/>
+            <wp:effectExtent l="0" t="0" r="0" b="2540"/>
+            <wp:docPr id="18" name="Grafik 18"/>
+            <wp:cNvGraphicFramePr>
+              <a:graphicFrameLocks xmlns:a="http://schemas.openxmlformats.org/drawingml/2006/main" noChangeAspect="1"/>
+            </wp:cNvGraphicFramePr>
+            <a:graphic xmlns:a="http://schemas.openxmlformats.org/drawingml/2006/main">
+              <a:graphicData uri="http://schemas.openxmlformats.org/drawingml/2006/picture">
+                <pic:pic xmlns:pic="http://schemas.openxmlformats.org/drawingml/2006/picture">
+                  <pic:nvPicPr>
+                    <pic:cNvPr id="0" name="Picture 9"/>
+                    <pic:cNvPicPr>
+                      <a:picLocks noChangeAspect="1" noChangeArrowheads="1"/>
+                    </pic:cNvPicPr>
+                  </pic:nvPicPr>
+                  <pic:blipFill>
+                    <a:blip r:embed="rId19">
+                      <a:extLst>
+                        <a:ext uri="{28A0092B-C50C-407E-A947-70E740481C1C}">
+                          <a14:useLocalDpi xmlns:a14="http://schemas.microsoft.com/office/drawing/2010/main" val="0"/>
+                        </a:ext>
+                      </a:extLst>
+                    </a:blip>
+                    <a:srcRect/>
+                    <a:stretch>
+                      <a:fillRect/>
+                    </a:stretch>
+                  </pic:blipFill>
+                  <pic:spPr bwMode="auto">
+                    <a:xfrm>
+                      <a:off x="0" y="0"/>
+                      <a:ext cx="5050020" cy="478488"/>
+                    </a:xfrm>
+                    <a:prstGeom prst="rect">
+                      <a:avLst/>
+                    </a:prstGeom>
+                    <a:noFill/>
+                    <a:ln>
+                      <a:noFill/>
+                    </a:ln>
+                  </pic:spPr>
+                </pic:pic>
+              </a:graphicData>
+            </a:graphic>
+          </wp:inline>
+        </w:drawing>
       </w:r>
     </w:p>
     <w:p/>
@@ -1566,7 +1809,7 @@
                         <a:effectLst/>
                         <a:extLst>
                           <a:ext uri="{C572A759-6A51-4108-AA02-DFA0A04FC94B}">
-                            <ma14:wrappingTextBoxFlag xmlns:ma14="http://schemas.microsoft.com/office/mac/drawingml/2011/main"/>
+                            <ma14:wrappingTextBoxFlag xmlns:ma14="http://schemas.microsoft.com/office/mac/drawingml/2011/main" xmlns:w="http://schemas.openxmlformats.org/wordprocessingml/2006/main" xmlns:w10="urn:schemas-microsoft-com:office:word" xmlns:v="urn:schemas-microsoft-com:vml" xmlns:o="urn:schemas-microsoft-com:office:office" xmlns:mv="urn:schemas-microsoft-com:mac:vml" xmlns:mo="http://schemas.microsoft.com/office/mac/office/2008/main" xmlns=""/>
                           </a:ext>
                         </a:extLst>
                       </wps:spPr>
@@ -1599,7 +1842,7 @@
           </mc:Choice>
           <mc:Fallback>
             <w:pict>
-              <v:shape id="Textfeld 13" o:spid="_x0000_s1029" type="#_x0000_t202" style="position:absolute;margin-left:291.1pt;margin-top:147.7pt;width:162.2pt;height:20.55pt;z-index:251670528;visibility:visible;mso-wrap-style:square;mso-wrap-distance-left:9pt;mso-wrap-distance-top:0;mso-wrap-distance-right:9pt;mso-wrap-distance-bottom:0;mso-position-horizontal:absolute;mso-position-horizontal-relative:text;mso-position-vertical:absolute;mso-position-vertical-relative:text;v-text-anchor:top" o:gfxdata="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" stroked="f">
+              <v:shape w14:anchorId="3672C60B" id="Textfeld 13" o:spid="_x0000_s1029" type="#_x0000_t202" style="position:absolute;margin-left:291.1pt;margin-top:147.7pt;width:162.2pt;height:20.55pt;z-index:251670528;visibility:visible;mso-wrap-style:square;mso-wrap-distance-left:9pt;mso-wrap-distance-top:0;mso-wrap-distance-right:9pt;mso-wrap-distance-bottom:0;mso-position-horizontal:absolute;mso-position-horizontal-relative:text;mso-position-vertical:absolute;mso-position-vertical-relative:text;v-text-anchor:top" o:gfxdata="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" stroked="f">
                 <v:textbox style="mso-fit-shape-to-text:t" inset="0,0,0,0">
                   <w:txbxContent>
                     <w:p>
@@ -1649,7 +1892,7 @@
                     <pic:cNvPicPr/>
                   </pic:nvPicPr>
                   <pic:blipFill>
-                    <a:blip r:embed="rId16" cstate="print">
+                    <a:blip r:embed="rId20" cstate="print">
                       <a:extLst>
                         <a:ext uri="{28A0092B-C50C-407E-A947-70E740481C1C}">
                           <a14:useLocalDpi xmlns:a14="http://schemas.microsoft.com/office/drawing/2010/main" val="0"/>
@@ -1751,6 +1994,63 @@
       </w:r>
     </w:p>
     <w:p/>
+    <w:p>
+      <w:r>
+        <w:rPr>
+          <w:noProof/>
+        </w:rPr>
+        <w:lastRenderedPageBreak/>
+        <w:drawing>
+          <wp:inline distT="0" distB="0" distL="0" distR="0" wp14:anchorId="785B5D21" wp14:editId="55B2D1BA">
+            <wp:extent cx="5756910" cy="3688715"/>
+            <wp:effectExtent l="0" t="0" r="0" b="6985"/>
+            <wp:docPr id="19" name="Grafik 19"/>
+            <wp:cNvGraphicFramePr>
+              <a:graphicFrameLocks xmlns:a="http://schemas.openxmlformats.org/drawingml/2006/main" noChangeAspect="1"/>
+            </wp:cNvGraphicFramePr>
+            <a:graphic xmlns:a="http://schemas.openxmlformats.org/drawingml/2006/main">
+              <a:graphicData uri="http://schemas.openxmlformats.org/drawingml/2006/picture">
+                <pic:pic xmlns:pic="http://schemas.openxmlformats.org/drawingml/2006/picture">
+                  <pic:nvPicPr>
+                    <pic:cNvPr id="0" name="Picture 11"/>
+                    <pic:cNvPicPr>
+                      <a:picLocks noChangeAspect="1" noChangeArrowheads="1"/>
+                    </pic:cNvPicPr>
+                  </pic:nvPicPr>
+                  <pic:blipFill>
+                    <a:blip r:embed="rId21">
+                      <a:extLst>
+                        <a:ext uri="{28A0092B-C50C-407E-A947-70E740481C1C}">
+                          <a14:useLocalDpi xmlns:a14="http://schemas.microsoft.com/office/drawing/2010/main" val="0"/>
+                        </a:ext>
+                      </a:extLst>
+                    </a:blip>
+                    <a:srcRect/>
+                    <a:stretch>
+                      <a:fillRect/>
+                    </a:stretch>
+                  </pic:blipFill>
+                  <pic:spPr bwMode="auto">
+                    <a:xfrm>
+                      <a:off x="0" y="0"/>
+                      <a:ext cx="5756910" cy="3688715"/>
+                    </a:xfrm>
+                    <a:prstGeom prst="rect">
+                      <a:avLst/>
+                    </a:prstGeom>
+                    <a:noFill/>
+                    <a:ln>
+                      <a:noFill/>
+                    </a:ln>
+                  </pic:spPr>
+                </pic:pic>
+              </a:graphicData>
+            </a:graphic>
+          </wp:inline>
+        </w:drawing>
+      </w:r>
+    </w:p>
+    <w:p/>
     <w:p/>
     <w:p/>
     <w:p>
@@ -1762,70 +2062,70 @@
       </w:r>
     </w:p>
     <w:p>
-      <w:hyperlink r:id="rId17" w:history="1">
+      <w:hyperlink r:id="rId22" w:history="1">
         <w:r>
           <w:rPr>
-            <w:rStyle w:val="Link"/>
+            <w:rStyle w:val="Hyperlink"/>
           </w:rPr>
           <w:t>https://www.security-insider.de/was-ist-single-sign-on-sso-a-631479/</w:t>
         </w:r>
       </w:hyperlink>
     </w:p>
     <w:p>
-      <w:hyperlink r:id="rId18" w:history="1">
+      <w:hyperlink r:id="rId23" w:history="1">
         <w:r>
           <w:rPr>
-            <w:rStyle w:val="Link"/>
+            <w:rStyle w:val="Hyperlink"/>
           </w:rPr>
           <w:t>https://stackoverflow.com/questions/17769011/how-does-cookie-based-authentication-work</w:t>
         </w:r>
       </w:hyperlink>
     </w:p>
     <w:p>
-      <w:hyperlink r:id="rId19" w:history="1">
+      <w:hyperlink r:id="rId24" w:history="1">
         <w:r>
           <w:rPr>
-            <w:rStyle w:val="Link"/>
+            <w:rStyle w:val="Hyperlink"/>
           </w:rPr>
           <w:t>https://auth0.com/docs/login/spa/authenticate-with-cookies</w:t>
         </w:r>
       </w:hyperlink>
     </w:p>
     <w:p>
-      <w:hyperlink r:id="rId20" w:history="1">
+      <w:hyperlink r:id="rId25" w:history="1">
         <w:r>
           <w:rPr>
-            <w:rStyle w:val="Link"/>
+            <w:rStyle w:val="Hyperlink"/>
           </w:rPr>
           <w:t>https://developer.chrome.com/apps/api_index</w:t>
         </w:r>
       </w:hyperlink>
     </w:p>
     <w:p>
-      <w:hyperlink r:id="rId21" w:history="1">
+      <w:hyperlink r:id="rId26" w:history="1">
         <w:r>
           <w:rPr>
-            <w:rStyle w:val="Link"/>
+            <w:rStyle w:val="Hyperlink"/>
           </w:rPr>
           <w:t>https://www.chromium.org/developers/how-tos/api-keys</w:t>
         </w:r>
       </w:hyperlink>
     </w:p>
     <w:p>
-      <w:hyperlink r:id="rId22" w:history="1">
+      <w:hyperlink r:id="rId27" w:history="1">
         <w:r>
           <w:rPr>
-            <w:rStyle w:val="Link"/>
+            <w:rStyle w:val="Hyperlink"/>
           </w:rPr>
           <w:t>https://www.chromium.org/developers/design-documents/desktop-notifications/api-specification</w:t>
         </w:r>
       </w:hyperlink>
     </w:p>
     <w:p>
-      <w:hyperlink r:id="rId23" w:history="1">
+      <w:hyperlink r:id="rId28" w:history="1">
         <w:r>
           <w:rPr>
-            <w:rStyle w:val="Link"/>
+            <w:rStyle w:val="Hyperlink"/>
           </w:rPr>
           <w:t>https://developer.mozilla.org/en-US/docs/Web/HTTP/Messages</w:t>
         </w:r>
@@ -1849,8 +2149,6 @@
       <w:r>
         <w:t>n</w:t>
       </w:r>
-      <w:bookmarkStart w:id="0" w:name="_GoBack"/>
-      <w:bookmarkEnd w:id="0"/>
     </w:p>
     <w:p>
       <w:pPr>
@@ -1906,7 +2204,7 @@
 </file>
 
 <file path=word/endnotes.xml><?xml version="1.0" encoding="utf-8"?>
-<w:endnotes xmlns:wpc="http://schemas.microsoft.com/office/word/2010/wordprocessingCanvas" xmlns:mo="http://schemas.microsoft.com/office/mac/office/2008/main" xmlns:mc="http://schemas.openxmlformats.org/markup-compatibility/2006" xmlns:mv="urn:schemas-microsoft-com:mac:vml" xmlns:o="urn:schemas-microsoft-com:office:office" xmlns:r="http://schemas.openxmlformats.org/officeDocument/2006/relationships" xmlns:m="http://schemas.openxmlformats.org/officeDocument/2006/math" xmlns:v="urn:schemas-microsoft-com:vml" xmlns:wp14="http://schemas.microsoft.com/office/word/2010/wordprocessingDrawing" xmlns:wp="http://schemas.openxmlformats.org/drawingml/2006/wordprocessingDrawing" xmlns:w10="urn:schemas-microsoft-com:office:word" xmlns:w="http://schemas.openxmlformats.org/wordprocessingml/2006/main" xmlns:w14="http://schemas.microsoft.com/office/word/2010/wordml" xmlns:wpg="http://schemas.microsoft.com/office/word/2010/wordprocessingGroup" xmlns:wpi="http://schemas.microsoft.com/office/word/2010/wordprocessingInk" xmlns:wne="http://schemas.microsoft.com/office/word/2006/wordml" xmlns:wps="http://schemas.microsoft.com/office/word/2010/wordprocessingShape" mc:Ignorable="w14 wp14">
+<w:endnotes xmlns:wpc="http://schemas.microsoft.com/office/word/2010/wordprocessingCanvas" xmlns:cx="http://schemas.microsoft.com/office/drawing/2014/chartex" xmlns:cx1="http://schemas.microsoft.com/office/drawing/2015/9/8/chartex" xmlns:cx2="http://schemas.microsoft.com/office/drawing/2015/10/21/chartex" xmlns:cx3="http://schemas.microsoft.com/office/drawing/2016/5/9/chartex" xmlns:cx4="http://schemas.microsoft.com/office/drawing/2016/5/10/chartex" xmlns:cx5="http://schemas.microsoft.com/office/drawing/2016/5/11/chartex" xmlns:cx6="http://schemas.microsoft.com/office/drawing/2016/5/12/chartex" xmlns:cx7="http://schemas.microsoft.com/office/drawing/2016/5/13/chartex" xmlns:cx8="http://schemas.microsoft.com/office/drawing/2016/5/14/chartex" xmlns:mc="http://schemas.openxmlformats.org/markup-compatibility/2006" xmlns:aink="http://schemas.microsoft.com/office/drawing/2016/ink" xmlns:am3d="http://schemas.microsoft.com/office/drawing/2017/model3d" xmlns:o="urn:schemas-microsoft-com:office:office" xmlns:r="http://schemas.openxmlformats.org/officeDocument/2006/relationships" xmlns:m="http://schemas.openxmlformats.org/officeDocument/2006/math" xmlns:v="urn:schemas-microsoft-com:vml" xmlns:wp14="http://schemas.microsoft.com/office/word/2010/wordprocessingDrawing" xmlns:wp="http://schemas.openxmlformats.org/drawingml/2006/wordprocessingDrawing" xmlns:w10="urn:schemas-microsoft-com:office:word" xmlns:w="http://schemas.openxmlformats.org/wordprocessingml/2006/main" xmlns:w14="http://schemas.microsoft.com/office/word/2010/wordml" xmlns:w15="http://schemas.microsoft.com/office/word/2012/wordml" xmlns:w16cex="http://schemas.microsoft.com/office/word/2018/wordml/cex" xmlns:w16cid="http://schemas.microsoft.com/office/word/2016/wordml/cid" xmlns:w16="http://schemas.microsoft.com/office/word/2018/wordml" xmlns:w16se="http://schemas.microsoft.com/office/word/2015/wordml/symex" xmlns:wpg="http://schemas.microsoft.com/office/word/2010/wordprocessingGroup" xmlns:wpi="http://schemas.microsoft.com/office/word/2010/wordprocessingInk" xmlns:wne="http://schemas.microsoft.com/office/word/2006/wordml" xmlns:wps="http://schemas.microsoft.com/office/word/2010/wordprocessingShape" mc:Ignorable="w14 w15 w16se w16cid w16 w16cex wp14">
   <w:endnote w:type="separator" w:id="-1">
     <w:p>
       <w:r>
@@ -1925,7 +2223,7 @@
 </file>
 
 <file path=word/footnotes.xml><?xml version="1.0" encoding="utf-8"?>
-<w:footnotes xmlns:wpc="http://schemas.microsoft.com/office/word/2010/wordprocessingCanvas" xmlns:mo="http://schemas.microsoft.com/office/mac/office/2008/main" xmlns:mc="http://schemas.openxmlformats.org/markup-compatibility/2006" xmlns:mv="urn:schemas-microsoft-com:mac:vml" xmlns:o="urn:schemas-microsoft-com:office:office" xmlns:r="http://schemas.openxmlformats.org/officeDocument/2006/relationships" xmlns:m="http://schemas.openxmlformats.org/officeDocument/2006/math" xmlns:v="urn:schemas-microsoft-com:vml" xmlns:wp14="http://schemas.microsoft.com/office/word/2010/wordprocessingDrawing" xmlns:wp="http://schemas.openxmlformats.org/drawingml/2006/wordprocessingDrawing" xmlns:w10="urn:schemas-microsoft-com:office:word" xmlns:w="http://schemas.openxmlformats.org/wordprocessingml/2006/main" xmlns:w14="http://schemas.microsoft.com/office/word/2010/wordml" xmlns:wpg="http://schemas.microsoft.com/office/word/2010/wordprocessingGroup" xmlns:wpi="http://schemas.microsoft.com/office/word/2010/wordprocessingInk" xmlns:wne="http://schemas.microsoft.com/office/word/2006/wordml" xmlns:wps="http://schemas.microsoft.com/office/word/2010/wordprocessingShape" mc:Ignorable="w14 wp14">
+<w:footnotes xmlns:wpc="http://schemas.microsoft.com/office/word/2010/wordprocessingCanvas" xmlns:cx="http://schemas.microsoft.com/office/drawing/2014/chartex" xmlns:cx1="http://schemas.microsoft.com/office/drawing/2015/9/8/chartex" xmlns:cx2="http://schemas.microsoft.com/office/drawing/2015/10/21/chartex" xmlns:cx3="http://schemas.microsoft.com/office/drawing/2016/5/9/chartex" xmlns:cx4="http://schemas.microsoft.com/office/drawing/2016/5/10/chartex" xmlns:cx5="http://schemas.microsoft.com/office/drawing/2016/5/11/chartex" xmlns:cx6="http://schemas.microsoft.com/office/drawing/2016/5/12/chartex" xmlns:cx7="http://schemas.microsoft.com/office/drawing/2016/5/13/chartex" xmlns:cx8="http://schemas.microsoft.com/office/drawing/2016/5/14/chartex" xmlns:mc="http://schemas.openxmlformats.org/markup-compatibility/2006" xmlns:aink="http://schemas.microsoft.com/office/drawing/2016/ink" xmlns:am3d="http://schemas.microsoft.com/office/drawing/2017/model3d" xmlns:o="urn:schemas-microsoft-com:office:office" xmlns:r="http://schemas.openxmlformats.org/officeDocument/2006/relationships" xmlns:m="http://schemas.openxmlformats.org/officeDocument/2006/math" xmlns:v="urn:schemas-microsoft-com:vml" xmlns:wp14="http://schemas.microsoft.com/office/word/2010/wordprocessingDrawing" xmlns:wp="http://schemas.openxmlformats.org/drawingml/2006/wordprocessingDrawing" xmlns:w10="urn:schemas-microsoft-com:office:word" xmlns:w="http://schemas.openxmlformats.org/wordprocessingml/2006/main" xmlns:w14="http://schemas.microsoft.com/office/word/2010/wordml" xmlns:w15="http://schemas.microsoft.com/office/word/2012/wordml" xmlns:w16cex="http://schemas.microsoft.com/office/word/2018/wordml/cex" xmlns:w16cid="http://schemas.microsoft.com/office/word/2016/wordml/cid" xmlns:w16="http://schemas.microsoft.com/office/word/2018/wordml" xmlns:w16se="http://schemas.microsoft.com/office/word/2015/wordml/symex" xmlns:wpg="http://schemas.microsoft.com/office/word/2010/wordprocessingGroup" xmlns:wpi="http://schemas.microsoft.com/office/word/2010/wordprocessingInk" xmlns:wne="http://schemas.microsoft.com/office/word/2006/wordml" xmlns:wps="http://schemas.microsoft.com/office/word/2010/wordprocessingShape" mc:Ignorable="w14 w15 w16se w16cid w16 w16cex wp14">
   <w:footnote w:type="separator" w:id="-1">
     <w:p>
       <w:r>
@@ -2105,13 +2403,7 @@
         <w:t xml:space="preserve"> </w:t>
       </w:r>
       <w:r>
-        <w:t>https://d</w:t>
-      </w:r>
-      <w:r>
-        <w:t>e</w:t>
-      </w:r>
-      <w:r>
-        <w:t>.wikipedia.org/wiki/Single_Sign-on</w:t>
+        <w:t>https://de.wikipedia.org/wiki/Single_Sign-on</w:t>
       </w:r>
     </w:p>
     <w:p>
@@ -2140,7 +2432,7 @@
 </file>
 
 <file path=word/styles.xml><?xml version="1.0" encoding="utf-8"?>
-<w:styles xmlns:mc="http://schemas.openxmlformats.org/markup-compatibility/2006" xmlns:r="http://schemas.openxmlformats.org/officeDocument/2006/relationships" xmlns:w="http://schemas.openxmlformats.org/wordprocessingml/2006/main" xmlns:w14="http://schemas.microsoft.com/office/word/2010/wordml" mc:Ignorable="w14">
+<w:styles xmlns:mc="http://schemas.openxmlformats.org/markup-compatibility/2006" xmlns:r="http://schemas.openxmlformats.org/officeDocument/2006/relationships" xmlns:w="http://schemas.openxmlformats.org/wordprocessingml/2006/main" xmlns:w14="http://schemas.microsoft.com/office/word/2010/wordml" xmlns:w15="http://schemas.microsoft.com/office/word/2012/wordml" xmlns:w16cex="http://schemas.microsoft.com/office/word/2018/wordml/cex" xmlns:w16cid="http://schemas.microsoft.com/office/word/2016/wordml/cid" xmlns:w16="http://schemas.microsoft.com/office/word/2018/wordml" xmlns:w16se="http://schemas.microsoft.com/office/word/2015/wordml/symex" mc:Ignorable="w14 w15 w16se w16cid w16 w16cex">
   <w:docDefaults>
     <w:rPrDefault>
       <w:rPr>
@@ -2152,144 +2444,379 @@
     </w:rPrDefault>
     <w:pPrDefault/>
   </w:docDefaults>
-  <w:latentStyles w:defLockedState="0" w:defUIPriority="99" w:defSemiHidden="1" w:defUnhideWhenUsed="1" w:defQFormat="0" w:count="276">
-    <w:lsdException w:name="Normal" w:semiHidden="0" w:uiPriority="0" w:unhideWhenUsed="0" w:qFormat="1"/>
-    <w:lsdException w:name="heading 1" w:semiHidden="0" w:uiPriority="9" w:unhideWhenUsed="0" w:qFormat="1"/>
-    <w:lsdException w:name="heading 2" w:uiPriority="9" w:qFormat="1"/>
-    <w:lsdException w:name="heading 3" w:uiPriority="9" w:qFormat="1"/>
-    <w:lsdException w:name="heading 4" w:uiPriority="9" w:qFormat="1"/>
-    <w:lsdException w:name="heading 5" w:uiPriority="9" w:qFormat="1"/>
-    <w:lsdException w:name="heading 6" w:uiPriority="9" w:qFormat="1"/>
-    <w:lsdException w:name="heading 7" w:uiPriority="9" w:qFormat="1"/>
-    <w:lsdException w:name="heading 8" w:uiPriority="9" w:qFormat="1"/>
-    <w:lsdException w:name="heading 9" w:uiPriority="9" w:qFormat="1"/>
-    <w:lsdException w:name="toc 1" w:uiPriority="39"/>
-    <w:lsdException w:name="toc 2" w:uiPriority="39"/>
-    <w:lsdException w:name="toc 3" w:uiPriority="39"/>
-    <w:lsdException w:name="toc 4" w:uiPriority="39"/>
-    <w:lsdException w:name="toc 5" w:uiPriority="39"/>
-    <w:lsdException w:name="toc 6" w:uiPriority="39"/>
-    <w:lsdException w:name="toc 7" w:uiPriority="39"/>
-    <w:lsdException w:name="toc 8" w:uiPriority="39"/>
-    <w:lsdException w:name="toc 9" w:uiPriority="39"/>
-    <w:lsdException w:name="caption" w:uiPriority="35" w:qFormat="1"/>
-    <w:lsdException w:name="Title" w:semiHidden="0" w:uiPriority="10" w:unhideWhenUsed="0" w:qFormat="1"/>
-    <w:lsdException w:name="Default Paragraph Font" w:uiPriority="1"/>
-    <w:lsdException w:name="Subtitle" w:semiHidden="0" w:uiPriority="11" w:unhideWhenUsed="0" w:qFormat="1"/>
-    <w:lsdException w:name="Strong" w:semiHidden="0" w:uiPriority="22" w:unhideWhenUsed="0" w:qFormat="1"/>
-    <w:lsdException w:name="Emphasis" w:semiHidden="0" w:uiPriority="20" w:unhideWhenUsed="0" w:qFormat="1"/>
-    <w:lsdException w:name="Table Grid" w:semiHidden="0" w:uiPriority="59" w:unhideWhenUsed="0"/>
-    <w:lsdException w:name="Placeholder Text" w:unhideWhenUsed="0"/>
-    <w:lsdException w:name="No Spacing" w:semiHidden="0" w:uiPriority="1" w:unhideWhenUsed="0" w:qFormat="1"/>
-    <w:lsdException w:name="Light Shading" w:semiHidden="0" w:uiPriority="60" w:unhideWhenUsed="0"/>
-    <w:lsdException w:name="Light List" w:semiHidden="0" w:uiPriority="61" w:unhideWhenUsed="0"/>
-    <w:lsdException w:name="Light Grid" w:semiHidden="0" w:uiPriority="62" w:unhideWhenUsed="0"/>
-    <w:lsdException w:name="Medium Shading 1" w:semiHidden="0" w:uiPriority="63" w:unhideWhenUsed="0"/>
-    <w:lsdException w:name="Medium Shading 2" w:semiHidden="0" w:uiPriority="64" w:unhideWhenUsed="0"/>
-    <w:lsdException w:name="Medium List 1" w:semiHidden="0" w:uiPriority="65" w:unhideWhenUsed="0"/>
-    <w:lsdException w:name="Medium List 2" w:semiHidden="0" w:uiPriority="66" w:unhideWhenUsed="0"/>
-    <w:lsdException w:name="Medium Grid 1" w:semiHidden="0" w:uiPriority="67" w:unhideWhenUsed="0"/>
-    <w:lsdException w:name="Medium Grid 2" w:semiHidden="0" w:uiPriority="68" w:unhideWhenUsed="0"/>
-    <w:lsdException w:name="Medium Grid 3" w:semiHidden="0" w:uiPriority="69" w:unhideWhenUsed="0"/>
-    <w:lsdException w:name="Dark List" w:semiHidden="0" w:uiPriority="70" w:unhideWhenUsed="0"/>
-    <w:lsdException w:name="Colorful Shading" w:semiHidden="0" w:uiPriority="71" w:unhideWhenUsed="0"/>
-    <w:lsdException w:name="Colorful List" w:semiHidden="0" w:uiPriority="72" w:unhideWhenUsed="0"/>
-    <w:lsdException w:name="Colorful Grid" w:semiHidden="0" w:uiPriority="73" w:unhideWhenUsed="0"/>
-    <w:lsdException w:name="Light Shading Accent 1" w:semiHidden="0" w:uiPriority="60" w:unhideWhenUsed="0"/>
-    <w:lsdException w:name="Light List Accent 1" w:semiHidden="0" w:uiPriority="61" w:unhideWhenUsed="0"/>
-    <w:lsdException w:name="Light Grid Accent 1" w:semiHidden="0" w:uiPriority="62" w:unhideWhenUsed="0"/>
-    <w:lsdException w:name="Medium Shading 1 Accent 1" w:semiHidden="0" w:uiPriority="63" w:unhideWhenUsed="0"/>
-    <w:lsdException w:name="Medium Shading 2 Accent 1" w:semiHidden="0" w:uiPriority="64" w:unhideWhenUsed="0"/>
-    <w:lsdException w:name="Medium List 1 Accent 1" w:semiHidden="0" w:uiPriority="65" w:unhideWhenUsed="0"/>
-    <w:lsdException w:name="Revision" w:unhideWhenUsed="0"/>
-    <w:lsdException w:name="List Paragraph" w:semiHidden="0" w:uiPriority="34" w:unhideWhenUsed="0" w:qFormat="1"/>
-    <w:lsdException w:name="Quote" w:semiHidden="0" w:uiPriority="29" w:unhideWhenUsed="0" w:qFormat="1"/>
-    <w:lsdException w:name="Intense Quote" w:semiHidden="0" w:uiPriority="30" w:unhideWhenUsed="0" w:qFormat="1"/>
-    <w:lsdException w:name="Medium List 2 Accent 1" w:semiHidden="0" w:uiPriority="66" w:unhideWhenUsed="0"/>
-    <w:lsdException w:name="Medium Grid 1 Accent 1" w:semiHidden="0" w:uiPriority="67" w:unhideWhenUsed="0"/>
-    <w:lsdException w:name="Medium Grid 2 Accent 1" w:semiHidden="0" w:uiPriority="68" w:unhideWhenUsed="0"/>
-    <w:lsdException w:name="Medium Grid 3 Accent 1" w:semiHidden="0" w:uiPriority="69" w:unhideWhenUsed="0"/>
-    <w:lsdException w:name="Dark List Accent 1" w:semiHidden="0" w:uiPriority="70" w:unhideWhenUsed="0"/>
-    <w:lsdException w:name="Colorful Shading Accent 1" w:semiHidden="0" w:uiPriority="71" w:unhideWhenUsed="0"/>
-    <w:lsdException w:name="Colorful List Accent 1" w:semiHidden="0" w:uiPriority="72" w:unhideWhenUsed="0"/>
-    <w:lsdException w:name="Colorful Grid Accent 1" w:semiHidden="0" w:uiPriority="73" w:unhideWhenUsed="0"/>
-    <w:lsdException w:name="Light Shading Accent 2" w:semiHidden="0" w:uiPriority="60" w:unhideWhenUsed="0"/>
-    <w:lsdException w:name="Light List Accent 2" w:semiHidden="0" w:uiPriority="61" w:unhideWhenUsed="0"/>
-    <w:lsdException w:name="Light Grid Accent 2" w:semiHidden="0" w:uiPriority="62" w:unhideWhenUsed="0"/>
-    <w:lsdException w:name="Medium Shading 1 Accent 2" w:semiHidden="0" w:uiPriority="63" w:unhideWhenUsed="0"/>
-    <w:lsdException w:name="Medium Shading 2 Accent 2" w:semiHidden="0" w:uiPriority="64" w:unhideWhenUsed="0"/>
-    <w:lsdException w:name="Medium List 1 Accent 2" w:semiHidden="0" w:uiPriority="65" w:unhideWhenUsed="0"/>
-    <w:lsdException w:name="Medium List 2 Accent 2" w:semiHidden="0" w:uiPriority="66" w:unhideWhenUsed="0"/>
-    <w:lsdException w:name="Medium Grid 1 Accent 2" w:semiHidden="0" w:uiPriority="67" w:unhideWhenUsed="0"/>
-    <w:lsdException w:name="Medium Grid 2 Accent 2" w:semiHidden="0" w:uiPriority="68" w:unhideWhenUsed="0"/>
-    <w:lsdException w:name="Medium Grid 3 Accent 2" w:semiHidden="0" w:uiPriority="69" w:unhideWhenUsed="0"/>
-    <w:lsdException w:name="Dark List Accent 2" w:semiHidden="0" w:uiPriority="70" w:unhideWhenUsed="0"/>
-    <w:lsdException w:name="Colorful Shading Accent 2" w:semiHidden="0" w:uiPriority="71" w:unhideWhenUsed="0"/>
-    <w:lsdException w:name="Colorful List Accent 2" w:semiHidden="0" w:uiPriority="72" w:unhideWhenUsed="0"/>
-    <w:lsdException w:name="Colorful Grid Accent 2" w:semiHidden="0" w:uiPriority="73" w:unhideWhenUsed="0"/>
-    <w:lsdException w:name="Light Shading Accent 3" w:semiHidden="0" w:uiPriority="60" w:unhideWhenUsed="0"/>
-    <w:lsdException w:name="Light List Accent 3" w:semiHidden="0" w:uiPriority="61" w:unhideWhenUsed="0"/>
-    <w:lsdException w:name="Light Grid Accent 3" w:semiHidden="0" w:uiPriority="62" w:unhideWhenUsed="0"/>
-    <w:lsdException w:name="Medium Shading 1 Accent 3" w:semiHidden="0" w:uiPriority="63" w:unhideWhenUsed="0"/>
-    <w:lsdException w:name="Medium Shading 2 Accent 3" w:semiHidden="0" w:uiPriority="64" w:unhideWhenUsed="0"/>
-    <w:lsdException w:name="Medium List 1 Accent 3" w:semiHidden="0" w:uiPriority="65" w:unhideWhenUsed="0"/>
-    <w:lsdException w:name="Medium List 2 Accent 3" w:semiHidden="0" w:uiPriority="66" w:unhideWhenUsed="0"/>
-    <w:lsdException w:name="Medium Grid 1 Accent 3" w:semiHidden="0" w:uiPriority="67" w:unhideWhenUsed="0"/>
-    <w:lsdException w:name="Medium Grid 2 Accent 3" w:semiHidden="0" w:uiPriority="68" w:unhideWhenUsed="0"/>
-    <w:lsdException w:name="Medium Grid 3 Accent 3" w:semiHidden="0" w:uiPriority="69" w:unhideWhenUsed="0"/>
-    <w:lsdException w:name="Dark List Accent 3" w:semiHidden="0" w:uiPriority="70" w:unhideWhenUsed="0"/>
-    <w:lsdException w:name="Colorful Shading Accent 3" w:semiHidden="0" w:uiPriority="71" w:unhideWhenUsed="0"/>
-    <w:lsdException w:name="Colorful List Accent 3" w:semiHidden="0" w:uiPriority="72" w:unhideWhenUsed="0"/>
-    <w:lsdException w:name="Colorful Grid Accent 3" w:semiHidden="0" w:uiPriority="73" w:unhideWhenUsed="0"/>
-    <w:lsdException w:name="Light Shading Accent 4" w:semiHidden="0" w:uiPriority="60" w:unhideWhenUsed="0"/>
-    <w:lsdException w:name="Light List Accent 4" w:semiHidden="0" w:uiPriority="61" w:unhideWhenUsed="0"/>
-    <w:lsdException w:name="Light Grid Accent 4" w:semiHidden="0" w:uiPriority="62" w:unhideWhenUsed="0"/>
-    <w:lsdException w:name="Medium Shading 1 Accent 4" w:semiHidden="0" w:uiPriority="63" w:unhideWhenUsed="0"/>
-    <w:lsdException w:name="Medium Shading 2 Accent 4" w:semiHidden="0" w:uiPriority="64" w:unhideWhenUsed="0"/>
-    <w:lsdException w:name="Medium List 1 Accent 4" w:semiHidden="0" w:uiPriority="65" w:unhideWhenUsed="0"/>
-    <w:lsdException w:name="Medium List 2 Accent 4" w:semiHidden="0" w:uiPriority="66" w:unhideWhenUsed="0"/>
-    <w:lsdException w:name="Medium Grid 1 Accent 4" w:semiHidden="0" w:uiPriority="67" w:unhideWhenUsed="0"/>
-    <w:lsdException w:name="Medium Grid 2 Accent 4" w:semiHidden="0" w:uiPriority="68" w:unhideWhenUsed="0"/>
-    <w:lsdException w:name="Medium Grid 3 Accent 4" w:semiHidden="0" w:uiPriority="69" w:unhideWhenUsed="0"/>
-    <w:lsdException w:name="Dark List Accent 4" w:semiHidden="0" w:uiPriority="70" w:unhideWhenUsed="0"/>
-    <w:lsdException w:name="Colorful Shading Accent 4" w:semiHidden="0" w:uiPriority="71" w:unhideWhenUsed="0"/>
-    <w:lsdException w:name="Colorful List Accent 4" w:semiHidden="0" w:uiPriority="72" w:unhideWhenUsed="0"/>
-    <w:lsdException w:name="Colorful Grid Accent 4" w:semiHidden="0" w:uiPriority="73" w:unhideWhenUsed="0"/>
-    <w:lsdException w:name="Light Shading Accent 5" w:semiHidden="0" w:uiPriority="60" w:unhideWhenUsed="0"/>
-    <w:lsdException w:name="Light List Accent 5" w:semiHidden="0" w:uiPriority="61" w:unhideWhenUsed="0"/>
-    <w:lsdException w:name="Light Grid Accent 5" w:semiHidden="0" w:uiPriority="62" w:unhideWhenUsed="0"/>
-    <w:lsdException w:name="Medium Shading 1 Accent 5" w:semiHidden="0" w:uiPriority="63" w:unhideWhenUsed="0"/>
-    <w:lsdException w:name="Medium Shading 2 Accent 5" w:semiHidden="0" w:uiPriority="64" w:unhideWhenUsed="0"/>
-    <w:lsdException w:name="Medium List 1 Accent 5" w:semiHidden="0" w:uiPriority="65" w:unhideWhenUsed="0"/>
-    <w:lsdException w:name="Medium List 2 Accent 5" w:semiHidden="0" w:uiPriority="66" w:unhideWhenUsed="0"/>
-    <w:lsdException w:name="Medium Grid 1 Accent 5" w:semiHidden="0" w:uiPriority="67" w:unhideWhenUsed="0"/>
-    <w:lsdException w:name="Medium Grid 2 Accent 5" w:semiHidden="0" w:uiPriority="68" w:unhideWhenUsed="0"/>
-    <w:lsdException w:name="Medium Grid 3 Accent 5" w:semiHidden="0" w:uiPriority="69" w:unhideWhenUsed="0"/>
-    <w:lsdException w:name="Dark List Accent 5" w:semiHidden="0" w:uiPriority="70" w:unhideWhenUsed="0"/>
-    <w:lsdException w:name="Colorful Shading Accent 5" w:semiHidden="0" w:uiPriority="71" w:unhideWhenUsed="0"/>
-    <w:lsdException w:name="Colorful List Accent 5" w:semiHidden="0" w:uiPriority="72" w:unhideWhenUsed="0"/>
-    <w:lsdException w:name="Colorful Grid Accent 5" w:semiHidden="0" w:uiPriority="73" w:unhideWhenUsed="0"/>
-    <w:lsdException w:name="Light Shading Accent 6" w:semiHidden="0" w:uiPriority="60" w:unhideWhenUsed="0"/>
-    <w:lsdException w:name="Light List Accent 6" w:semiHidden="0" w:uiPriority="61" w:unhideWhenUsed="0"/>
-    <w:lsdException w:name="Light Grid Accent 6" w:semiHidden="0" w:uiPriority="62" w:unhideWhenUsed="0"/>
-    <w:lsdException w:name="Medium Shading 1 Accent 6" w:semiHidden="0" w:uiPriority="63" w:unhideWhenUsed="0"/>
-    <w:lsdException w:name="Medium Shading 2 Accent 6" w:semiHidden="0" w:uiPriority="64" w:unhideWhenUsed="0"/>
-    <w:lsdException w:name="Medium List 1 Accent 6" w:semiHidden="0" w:uiPriority="65" w:unhideWhenUsed="0"/>
-    <w:lsdException w:name="Medium List 2 Accent 6" w:semiHidden="0" w:uiPriority="66" w:unhideWhenUsed="0"/>
-    <w:lsdException w:name="Medium Grid 1 Accent 6" w:semiHidden="0" w:uiPriority="67" w:unhideWhenUsed="0"/>
-    <w:lsdException w:name="Medium Grid 2 Accent 6" w:semiHidden="0" w:uiPriority="68" w:unhideWhenUsed="0"/>
-    <w:lsdException w:name="Medium Grid 3 Accent 6" w:semiHidden="0" w:uiPriority="69" w:unhideWhenUsed="0"/>
-    <w:lsdException w:name="Dark List Accent 6" w:semiHidden="0" w:uiPriority="70" w:unhideWhenUsed="0"/>
-    <w:lsdException w:name="Colorful Shading Accent 6" w:semiHidden="0" w:uiPriority="71" w:unhideWhenUsed="0"/>
-    <w:lsdException w:name="Colorful List Accent 6" w:semiHidden="0" w:uiPriority="72" w:unhideWhenUsed="0"/>
-    <w:lsdException w:name="Colorful Grid Accent 6" w:semiHidden="0" w:uiPriority="73" w:unhideWhenUsed="0"/>
-    <w:lsdException w:name="Subtle Emphasis" w:semiHidden="0" w:uiPriority="19" w:unhideWhenUsed="0" w:qFormat="1"/>
-    <w:lsdException w:name="Intense Emphasis" w:semiHidden="0" w:uiPriority="21" w:unhideWhenUsed="0" w:qFormat="1"/>
-    <w:lsdException w:name="Subtle Reference" w:semiHidden="0" w:uiPriority="31" w:unhideWhenUsed="0" w:qFormat="1"/>
-    <w:lsdException w:name="Intense Reference" w:semiHidden="0" w:uiPriority="32" w:unhideWhenUsed="0" w:qFormat="1"/>
-    <w:lsdException w:name="Book Title" w:semiHidden="0" w:uiPriority="33" w:unhideWhenUsed="0" w:qFormat="1"/>
-    <w:lsdException w:name="Bibliography" w:uiPriority="37"/>
-    <w:lsdException w:name="TOC Heading" w:uiPriority="39" w:qFormat="1"/>
+  <w:latentStyles w:defLockedState="0" w:defUIPriority="99" w:defSemiHidden="0" w:defUnhideWhenUsed="0" w:defQFormat="0" w:count="376">
+    <w:lsdException w:name="Normal" w:uiPriority="0" w:qFormat="1"/>
+    <w:lsdException w:name="heading 1" w:uiPriority="9" w:qFormat="1"/>
+    <w:lsdException w:name="heading 2" w:semiHidden="1" w:uiPriority="9" w:unhideWhenUsed="1" w:qFormat="1"/>
+    <w:lsdException w:name="heading 3" w:semiHidden="1" w:uiPriority="9" w:unhideWhenUsed="1" w:qFormat="1"/>
+    <w:lsdException w:name="heading 4" w:semiHidden="1" w:uiPriority="9" w:unhideWhenUsed="1" w:qFormat="1"/>
+    <w:lsdException w:name="heading 5" w:semiHidden="1" w:uiPriority="9" w:unhideWhenUsed="1" w:qFormat="1"/>
+    <w:lsdException w:name="heading 6" w:semiHidden="1" w:uiPriority="9" w:unhideWhenUsed="1" w:qFormat="1"/>
+    <w:lsdException w:name="heading 7" w:semiHidden="1" w:uiPriority="9" w:unhideWhenUsed="1" w:qFormat="1"/>
+    <w:lsdException w:name="heading 8" w:semiHidden="1" w:uiPriority="9" w:unhideWhenUsed="1" w:qFormat="1"/>
+    <w:lsdException w:name="heading 9" w:semiHidden="1" w:uiPriority="9" w:unhideWhenUsed="1" w:qFormat="1"/>
+    <w:lsdException w:name="index 1" w:semiHidden="1" w:unhideWhenUsed="1"/>
+    <w:lsdException w:name="index 2" w:semiHidden="1" w:unhideWhenUsed="1"/>
+    <w:lsdException w:name="index 3" w:semiHidden="1" w:unhideWhenUsed="1"/>
+    <w:lsdException w:name="index 4" w:semiHidden="1" w:unhideWhenUsed="1"/>
+    <w:lsdException w:name="index 5" w:semiHidden="1" w:unhideWhenUsed="1"/>
+    <w:lsdException w:name="index 6" w:semiHidden="1" w:unhideWhenUsed="1"/>
+    <w:lsdException w:name="index 7" w:semiHidden="1" w:unhideWhenUsed="1"/>
+    <w:lsdException w:name="index 8" w:semiHidden="1" w:unhideWhenUsed="1"/>
+    <w:lsdException w:name="index 9" w:semiHidden="1" w:unhideWhenUsed="1"/>
+    <w:lsdException w:name="toc 1" w:semiHidden="1" w:uiPriority="39" w:unhideWhenUsed="1"/>
+    <w:lsdException w:name="toc 2" w:semiHidden="1" w:uiPriority="39" w:unhideWhenUsed="1"/>
+    <w:lsdException w:name="toc 3" w:semiHidden="1" w:uiPriority="39" w:unhideWhenUsed="1"/>
+    <w:lsdException w:name="toc 4" w:semiHidden="1" w:uiPriority="39" w:unhideWhenUsed="1"/>
+    <w:lsdException w:name="toc 5" w:semiHidden="1" w:uiPriority="39" w:unhideWhenUsed="1"/>
+    <w:lsdException w:name="toc 6" w:semiHidden="1" w:uiPriority="39" w:unhideWhenUsed="1"/>
+    <w:lsdException w:name="toc 7" w:semiHidden="1" w:uiPriority="39" w:unhideWhenUsed="1"/>
+    <w:lsdException w:name="toc 8" w:semiHidden="1" w:uiPriority="39" w:unhideWhenUsed="1"/>
+    <w:lsdException w:name="toc 9" w:semiHidden="1" w:uiPriority="39" w:unhideWhenUsed="1"/>
+    <w:lsdException w:name="Normal Indent" w:semiHidden="1" w:unhideWhenUsed="1"/>
+    <w:lsdException w:name="footnote text" w:semiHidden="1" w:unhideWhenUsed="1"/>
+    <w:lsdException w:name="annotation text" w:semiHidden="1" w:unhideWhenUsed="1"/>
+    <w:lsdException w:name="header" w:semiHidden="1" w:unhideWhenUsed="1"/>
+    <w:lsdException w:name="footer" w:semiHidden="1" w:unhideWhenUsed="1"/>
+    <w:lsdException w:name="index heading" w:semiHidden="1" w:unhideWhenUsed="1"/>
+    <w:lsdException w:name="caption" w:semiHidden="1" w:uiPriority="35" w:unhideWhenUsed="1" w:qFormat="1"/>
+    <w:lsdException w:name="table of figures" w:semiHidden="1" w:unhideWhenUsed="1"/>
+    <w:lsdException w:name="envelope address" w:semiHidden="1" w:unhideWhenUsed="1"/>
+    <w:lsdException w:name="envelope return" w:semiHidden="1" w:unhideWhenUsed="1"/>
+    <w:lsdException w:name="footnote reference" w:semiHidden="1" w:unhideWhenUsed="1"/>
+    <w:lsdException w:name="annotation reference" w:semiHidden="1" w:unhideWhenUsed="1"/>
+    <w:lsdException w:name="line number" w:semiHidden="1" w:unhideWhenUsed="1"/>
+    <w:lsdException w:name="page number" w:semiHidden="1" w:unhideWhenUsed="1"/>
+    <w:lsdException w:name="endnote reference" w:semiHidden="1" w:unhideWhenUsed="1"/>
+    <w:lsdException w:name="endnote text" w:semiHidden="1" w:unhideWhenUsed="1"/>
+    <w:lsdException w:name="table of authorities" w:semiHidden="1" w:unhideWhenUsed="1"/>
+    <w:lsdException w:name="macro" w:semiHidden="1" w:unhideWhenUsed="1"/>
+    <w:lsdException w:name="toa heading" w:semiHidden="1" w:unhideWhenUsed="1"/>
+    <w:lsdException w:name="List" w:semiHidden="1" w:unhideWhenUsed="1"/>
+    <w:lsdException w:name="List Bullet" w:semiHidden="1" w:unhideWhenUsed="1"/>
+    <w:lsdException w:name="List Number" w:semiHidden="1" w:unhideWhenUsed="1"/>
+    <w:lsdException w:name="List 2" w:semiHidden="1" w:unhideWhenUsed="1"/>
+    <w:lsdException w:name="List 3" w:semiHidden="1" w:unhideWhenUsed="1"/>
+    <w:lsdException w:name="List 4" w:semiHidden="1" w:unhideWhenUsed="1"/>
+    <w:lsdException w:name="List 5" w:semiHidden="1" w:unhideWhenUsed="1"/>
+    <w:lsdException w:name="List Bullet 2" w:semiHidden="1" w:unhideWhenUsed="1"/>
+    <w:lsdException w:name="List Bullet 3" w:semiHidden="1" w:unhideWhenUsed="1"/>
+    <w:lsdException w:name="List Bullet 4" w:semiHidden="1" w:unhideWhenUsed="1"/>
+    <w:lsdException w:name="List Bullet 5" w:semiHidden="1" w:unhideWhenUsed="1"/>
+    <w:lsdException w:name="List Number 2" w:semiHidden="1" w:unhideWhenUsed="1"/>
+    <w:lsdException w:name="List Number 3" w:semiHidden="1" w:unhideWhenUsed="1"/>
+    <w:lsdException w:name="List Number 4" w:semiHidden="1" w:unhideWhenUsed="1"/>
+    <w:lsdException w:name="List Number 5" w:semiHidden="1" w:unhideWhenUsed="1"/>
+    <w:lsdException w:name="Title" w:uiPriority="10" w:qFormat="1"/>
+    <w:lsdException w:name="Closing" w:semiHidden="1" w:unhideWhenUsed="1"/>
+    <w:lsdException w:name="Signature" w:semiHidden="1" w:unhideWhenUsed="1"/>
+    <w:lsdException w:name="Default Paragraph Font" w:semiHidden="1" w:uiPriority="1" w:unhideWhenUsed="1"/>
+    <w:lsdException w:name="Body Text" w:semiHidden="1" w:unhideWhenUsed="1"/>
+    <w:lsdException w:name="Body Text Indent" w:semiHidden="1" w:unhideWhenUsed="1"/>
+    <w:lsdException w:name="List Continue" w:semiHidden="1" w:unhideWhenUsed="1"/>
+    <w:lsdException w:name="List Continue 2" w:semiHidden="1" w:unhideWhenUsed="1"/>
+    <w:lsdException w:name="List Continue 3" w:semiHidden="1" w:unhideWhenUsed="1"/>
+    <w:lsdException w:name="List Continue 4" w:semiHidden="1" w:unhideWhenUsed="1"/>
+    <w:lsdException w:name="List Continue 5" w:semiHidden="1" w:unhideWhenUsed="1"/>
+    <w:lsdException w:name="Message Header" w:semiHidden="1" w:unhideWhenUsed="1"/>
+    <w:lsdException w:name="Subtitle" w:uiPriority="11" w:qFormat="1"/>
+    <w:lsdException w:name="Salutation" w:semiHidden="1" w:unhideWhenUsed="1"/>
+    <w:lsdException w:name="Date" w:semiHidden="1" w:unhideWhenUsed="1"/>
+    <w:lsdException w:name="Body Text First Indent" w:semiHidden="1" w:unhideWhenUsed="1"/>
+    <w:lsdException w:name="Body Text First Indent 2" w:semiHidden="1" w:unhideWhenUsed="1"/>
+    <w:lsdException w:name="Note Heading" w:semiHidden="1" w:unhideWhenUsed="1"/>
+    <w:lsdException w:name="Body Text 2" w:semiHidden="1" w:unhideWhenUsed="1"/>
+    <w:lsdException w:name="Body Text 3" w:semiHidden="1" w:unhideWhenUsed="1"/>
+    <w:lsdException w:name="Body Text Indent 2" w:semiHidden="1" w:unhideWhenUsed="1"/>
+    <w:lsdException w:name="Body Text Indent 3" w:semiHidden="1" w:unhideWhenUsed="1"/>
+    <w:lsdException w:name="Block Text" w:semiHidden="1" w:unhideWhenUsed="1"/>
+    <w:lsdException w:name="Hyperlink" w:semiHidden="1" w:unhideWhenUsed="1"/>
+    <w:lsdException w:name="FollowedHyperlink" w:semiHidden="1" w:unhideWhenUsed="1"/>
+    <w:lsdException w:name="Strong" w:uiPriority="22" w:qFormat="1"/>
+    <w:lsdException w:name="Emphasis" w:uiPriority="20" w:qFormat="1"/>
+    <w:lsdException w:name="Document Map" w:semiHidden="1" w:unhideWhenUsed="1"/>
+    <w:lsdException w:name="Plain Text" w:semiHidden="1" w:unhideWhenUsed="1"/>
+    <w:lsdException w:name="E-mail Signature" w:semiHidden="1" w:unhideWhenUsed="1"/>
+    <w:lsdException w:name="HTML Top of Form" w:semiHidden="1" w:unhideWhenUsed="1"/>
+    <w:lsdException w:name="HTML Bottom of Form" w:semiHidden="1" w:unhideWhenUsed="1"/>
+    <w:lsdException w:name="Normal (Web)" w:semiHidden="1" w:unhideWhenUsed="1"/>
+    <w:lsdException w:name="HTML Acronym" w:semiHidden="1" w:unhideWhenUsed="1"/>
+    <w:lsdException w:name="HTML Address" w:semiHidden="1" w:unhideWhenUsed="1"/>
+    <w:lsdException w:name="HTML Cite" w:semiHidden="1" w:unhideWhenUsed="1"/>
+    <w:lsdException w:name="HTML Code" w:semiHidden="1" w:unhideWhenUsed="1"/>
+    <w:lsdException w:name="HTML Definition" w:semiHidden="1" w:unhideWhenUsed="1"/>
+    <w:lsdException w:name="HTML Keyboard" w:semiHidden="1" w:unhideWhenUsed="1"/>
+    <w:lsdException w:name="HTML Preformatted" w:semiHidden="1" w:unhideWhenUsed="1"/>
+    <w:lsdException w:name="HTML Sample" w:semiHidden="1" w:unhideWhenUsed="1"/>
+    <w:lsdException w:name="HTML Typewriter" w:semiHidden="1" w:unhideWhenUsed="1"/>
+    <w:lsdException w:name="HTML Variable" w:semiHidden="1" w:unhideWhenUsed="1"/>
+    <w:lsdException w:name="Normal Table" w:semiHidden="1" w:unhideWhenUsed="1"/>
+    <w:lsdException w:name="annotation subject" w:semiHidden="1" w:unhideWhenUsed="1"/>
+    <w:lsdException w:name="No List" w:semiHidden="1" w:unhideWhenUsed="1"/>
+    <w:lsdException w:name="Outline List 1" w:semiHidden="1" w:unhideWhenUsed="1"/>
+    <w:lsdException w:name="Outline List 2" w:semiHidden="1" w:unhideWhenUsed="1"/>
+    <w:lsdException w:name="Outline List 3" w:semiHidden="1" w:unhideWhenUsed="1"/>
+    <w:lsdException w:name="Table Simple 1" w:semiHidden="1" w:unhideWhenUsed="1"/>
+    <w:lsdException w:name="Table Simple 2" w:semiHidden="1" w:unhideWhenUsed="1"/>
+    <w:lsdException w:name="Table Simple 3" w:semiHidden="1" w:unhideWhenUsed="1"/>
+    <w:lsdException w:name="Table Classic 1" w:semiHidden="1" w:unhideWhenUsed="1"/>
+    <w:lsdException w:name="Table Classic 2" w:semiHidden="1" w:unhideWhenUsed="1"/>
+    <w:lsdException w:name="Table Classic 3" w:semiHidden="1" w:unhideWhenUsed="1"/>
+    <w:lsdException w:name="Table Classic 4" w:semiHidden="1" w:unhideWhenUsed="1"/>
+    <w:lsdException w:name="Table Colorful 1" w:semiHidden="1" w:unhideWhenUsed="1"/>
+    <w:lsdException w:name="Table Colorful 2" w:semiHidden="1" w:unhideWhenUsed="1"/>
+    <w:lsdException w:name="Table Colorful 3" w:semiHidden="1" w:unhideWhenUsed="1"/>
+    <w:lsdException w:name="Table Columns 1" w:semiHidden="1" w:unhideWhenUsed="1"/>
+    <w:lsdException w:name="Table Columns 2" w:semiHidden="1" w:unhideWhenUsed="1"/>
+    <w:lsdException w:name="Table Columns 3" w:semiHidden="1" w:unhideWhenUsed="1"/>
+    <w:lsdException w:name="Table Columns 4" w:semiHidden="1" w:unhideWhenUsed="1"/>
+    <w:lsdException w:name="Table Columns 5" w:semiHidden="1" w:unhideWhenUsed="1"/>
+    <w:lsdException w:name="Table Grid 1" w:semiHidden="1" w:unhideWhenUsed="1"/>
+    <w:lsdException w:name="Table Grid 2" w:semiHidden="1" w:unhideWhenUsed="1"/>
+    <w:lsdException w:name="Table Grid 3" w:semiHidden="1" w:unhideWhenUsed="1"/>
+    <w:lsdException w:name="Table Grid 4" w:semiHidden="1" w:unhideWhenUsed="1"/>
+    <w:lsdException w:name="Table Grid 5" w:semiHidden="1" w:unhideWhenUsed="1"/>
+    <w:lsdException w:name="Table Grid 6" w:semiHidden="1" w:unhideWhenUsed="1"/>
+    <w:lsdException w:name="Table Grid 7" w:semiHidden="1" w:unhideWhenUsed="1"/>
+    <w:lsdException w:name="Table Grid 8" w:semiHidden="1" w:unhideWhenUsed="1"/>
+    <w:lsdException w:name="Table List 1" w:semiHidden="1" w:unhideWhenUsed="1"/>
+    <w:lsdException w:name="Table List 2" w:semiHidden="1" w:unhideWhenUsed="1"/>
+    <w:lsdException w:name="Table List 3" w:semiHidden="1" w:unhideWhenUsed="1"/>
+    <w:lsdException w:name="Table List 4" w:semiHidden="1" w:unhideWhenUsed="1"/>
+    <w:lsdException w:name="Table List 5" w:semiHidden="1" w:unhideWhenUsed="1"/>
+    <w:lsdException w:name="Table List 6" w:semiHidden="1" w:unhideWhenUsed="1"/>
+    <w:lsdException w:name="Table List 7" w:semiHidden="1" w:unhideWhenUsed="1"/>
+    <w:lsdException w:name="Table List 8" w:semiHidden="1" w:unhideWhenUsed="1"/>
+    <w:lsdException w:name="Table 3D effects 1" w:semiHidden="1" w:unhideWhenUsed="1"/>
+    <w:lsdException w:name="Table 3D effects 2" w:semiHidden="1" w:unhideWhenUsed="1"/>
+    <w:lsdException w:name="Table 3D effects 3" w:semiHidden="1" w:unhideWhenUsed="1"/>
+    <w:lsdException w:name="Table Contemporary" w:semiHidden="1" w:unhideWhenUsed="1"/>
+    <w:lsdException w:name="Table Elegant" w:semiHidden="1" w:unhideWhenUsed="1"/>
+    <w:lsdException w:name="Table Professional" w:semiHidden="1" w:unhideWhenUsed="1"/>
+    <w:lsdException w:name="Table Subtle 1" w:semiHidden="1" w:unhideWhenUsed="1"/>
+    <w:lsdException w:name="Table Subtle 2" w:semiHidden="1" w:unhideWhenUsed="1"/>
+    <w:lsdException w:name="Table Web 1" w:semiHidden="1" w:unhideWhenUsed="1"/>
+    <w:lsdException w:name="Table Web 2" w:semiHidden="1" w:unhideWhenUsed="1"/>
+    <w:lsdException w:name="Table Web 3" w:semiHidden="1" w:unhideWhenUsed="1"/>
+    <w:lsdException w:name="Balloon Text" w:semiHidden="1" w:unhideWhenUsed="1"/>
+    <w:lsdException w:name="Table Grid" w:uiPriority="59"/>
+    <w:lsdException w:name="Table Theme" w:semiHidden="1" w:unhideWhenUsed="1"/>
+    <w:lsdException w:name="Placeholder Text" w:semiHidden="1"/>
+    <w:lsdException w:name="No Spacing" w:uiPriority="1" w:qFormat="1"/>
+    <w:lsdException w:name="Light Shading" w:uiPriority="60"/>
+    <w:lsdException w:name="Light List" w:uiPriority="61"/>
+    <w:lsdException w:name="Light Grid" w:uiPriority="62"/>
+    <w:lsdException w:name="Medium Shading 1" w:uiPriority="63"/>
+    <w:lsdException w:name="Medium Shading 2" w:uiPriority="64"/>
+    <w:lsdException w:name="Medium List 1" w:uiPriority="65"/>
+    <w:lsdException w:name="Medium List 2" w:uiPriority="66"/>
+    <w:lsdException w:name="Medium Grid 1" w:uiPriority="67"/>
+    <w:lsdException w:name="Medium Grid 2" w:uiPriority="68"/>
+    <w:lsdException w:name="Medium Grid 3" w:uiPriority="69"/>
+    <w:lsdException w:name="Dark List" w:uiPriority="70"/>
+    <w:lsdException w:name="Colorful Shading" w:uiPriority="71"/>
+    <w:lsdException w:name="Colorful List" w:uiPriority="72"/>
+    <w:lsdException w:name="Colorful Grid" w:uiPriority="73"/>
+    <w:lsdException w:name="Light Shading Accent 1" w:uiPriority="60"/>
+    <w:lsdException w:name="Light List Accent 1" w:uiPriority="61"/>
+    <w:lsdException w:name="Light Grid Accent 1" w:uiPriority="62"/>
+    <w:lsdException w:name="Medium Shading 1 Accent 1" w:uiPriority="63"/>
+    <w:lsdException w:name="Medium Shading 2 Accent 1" w:uiPriority="64"/>
+    <w:lsdException w:name="Medium List 1 Accent 1" w:uiPriority="65"/>
+    <w:lsdException w:name="Revision" w:semiHidden="1"/>
+    <w:lsdException w:name="List Paragraph" w:uiPriority="34" w:qFormat="1"/>
+    <w:lsdException w:name="Quote" w:uiPriority="29" w:qFormat="1"/>
+    <w:lsdException w:name="Intense Quote" w:uiPriority="30" w:qFormat="1"/>
+    <w:lsdException w:name="Medium List 2 Accent 1" w:uiPriority="66"/>
+    <w:lsdException w:name="Medium Grid 1 Accent 1" w:uiPriority="67"/>
+    <w:lsdException w:name="Medium Grid 2 Accent 1" w:uiPriority="68"/>
+    <w:lsdException w:name="Medium Grid 3 Accent 1" w:uiPriority="69"/>
+    <w:lsdException w:name="Dark List Accent 1" w:uiPriority="70"/>
+    <w:lsdException w:name="Colorful Shading Accent 1" w:uiPriority="71"/>
+    <w:lsdException w:name="Colorful List Accent 1" w:uiPriority="72"/>
+    <w:lsdException w:name="Colorful Grid Accent 1" w:uiPriority="73"/>
+    <w:lsdException w:name="Light Shading Accent 2" w:uiPriority="60"/>
+    <w:lsdException w:name="Light List Accent 2" w:uiPriority="61"/>
+    <w:lsdException w:name="Light Grid Accent 2" w:uiPriority="62"/>
+    <w:lsdException w:name="Medium Shading 1 Accent 2" w:uiPriority="63"/>
+    <w:lsdException w:name="Medium Shading 2 Accent 2" w:uiPriority="64"/>
+    <w:lsdException w:name="Medium List 1 Accent 2" w:uiPriority="65"/>
+    <w:lsdException w:name="Medium List 2 Accent 2" w:uiPriority="66"/>
+    <w:lsdException w:name="Medium Grid 1 Accent 2" w:uiPriority="67"/>
+    <w:lsdException w:name="Medium Grid 2 Accent 2" w:uiPriority="68"/>
+    <w:lsdException w:name="Medium Grid 3 Accent 2" w:uiPriority="69"/>
+    <w:lsdException w:name="Dark List Accent 2" w:uiPriority="70"/>
+    <w:lsdException w:name="Colorful Shading Accent 2" w:uiPriority="71"/>
+    <w:lsdException w:name="Colorful List Accent 2" w:uiPriority="72"/>
+    <w:lsdException w:name="Colorful Grid Accent 2" w:uiPriority="73"/>
+    <w:lsdException w:name="Light Shading Accent 3" w:uiPriority="60"/>
+    <w:lsdException w:name="Light List Accent 3" w:uiPriority="61"/>
+    <w:lsdException w:name="Light Grid Accent 3" w:uiPriority="62"/>
+    <w:lsdException w:name="Medium Shading 1 Accent 3" w:uiPriority="63"/>
+    <w:lsdException w:name="Medium Shading 2 Accent 3" w:uiPriority="64"/>
+    <w:lsdException w:name="Medium List 1 Accent 3" w:uiPriority="65"/>
+    <w:lsdException w:name="Medium List 2 Accent 3" w:uiPriority="66"/>
+    <w:lsdException w:name="Medium Grid 1 Accent 3" w:uiPriority="67"/>
+    <w:lsdException w:name="Medium Grid 2 Accent 3" w:uiPriority="68"/>
+    <w:lsdException w:name="Medium Grid 3 Accent 3" w:uiPriority="69"/>
+    <w:lsdException w:name="Dark List Accent 3" w:uiPriority="70"/>
+    <w:lsdException w:name="Colorful Shading Accent 3" w:uiPriority="71"/>
+    <w:lsdException w:name="Colorful List Accent 3" w:uiPriority="72"/>
+    <w:lsdException w:name="Colorful Grid Accent 3" w:uiPriority="73"/>
+    <w:lsdException w:name="Light Shading Accent 4" w:uiPriority="60"/>
+    <w:lsdException w:name="Light List Accent 4" w:uiPriority="61"/>
+    <w:lsdException w:name="Light Grid Accent 4" w:uiPriority="62"/>
+    <w:lsdException w:name="Medium Shading 1 Accent 4" w:uiPriority="63"/>
+    <w:lsdException w:name="Medium Shading 2 Accent 4" w:uiPriority="64"/>
+    <w:lsdException w:name="Medium List 1 Accent 4" w:uiPriority="65"/>
+    <w:lsdException w:name="Medium List 2 Accent 4" w:uiPriority="66"/>
+    <w:lsdException w:name="Medium Grid 1 Accent 4" w:uiPriority="67"/>
+    <w:lsdException w:name="Medium Grid 2 Accent 4" w:uiPriority="68"/>
+    <w:lsdException w:name="Medium Grid 3 Accent 4" w:uiPriority="69"/>
+    <w:lsdException w:name="Dark List Accent 4" w:uiPriority="70"/>
+    <w:lsdException w:name="Colorful Shading Accent 4" w:uiPriority="71"/>
+    <w:lsdException w:name="Colorful List Accent 4" w:uiPriority="72"/>
+    <w:lsdException w:name="Colorful Grid Accent 4" w:uiPriority="73"/>
+    <w:lsdException w:name="Light Shading Accent 5" w:uiPriority="60"/>
+    <w:lsdException w:name="Light List Accent 5" w:uiPriority="61"/>
+    <w:lsdException w:name="Light Grid Accent 5" w:uiPriority="62"/>
+    <w:lsdException w:name="Medium Shading 1 Accent 5" w:uiPriority="63"/>
+    <w:lsdException w:name="Medium Shading 2 Accent 5" w:uiPriority="64"/>
+    <w:lsdException w:name="Medium List 1 Accent 5" w:uiPriority="65"/>
+    <w:lsdException w:name="Medium List 2 Accent 5" w:uiPriority="66"/>
+    <w:lsdException w:name="Medium Grid 1 Accent 5" w:uiPriority="67"/>
+    <w:lsdException w:name="Medium Grid 2 Accent 5" w:uiPriority="68"/>
+    <w:lsdException w:name="Medium Grid 3 Accent 5" w:uiPriority="69"/>
+    <w:lsdException w:name="Dark List Accent 5" w:uiPriority="70"/>
+    <w:lsdException w:name="Colorful Shading Accent 5" w:uiPriority="71"/>
+    <w:lsdException w:name="Colorful List Accent 5" w:uiPriority="72"/>
+    <w:lsdException w:name="Colorful Grid Accent 5" w:uiPriority="73"/>
+    <w:lsdException w:name="Light Shading Accent 6" w:uiPriority="60"/>
+    <w:lsdException w:name="Light List Accent 6" w:uiPriority="61"/>
+    <w:lsdException w:name="Light Grid Accent 6" w:uiPriority="62"/>
+    <w:lsdException w:name="Medium Shading 1 Accent 6" w:uiPriority="63"/>
+    <w:lsdException w:name="Medium Shading 2 Accent 6" w:uiPriority="64"/>
+    <w:lsdException w:name="Medium List 1 Accent 6" w:uiPriority="65"/>
+    <w:lsdException w:name="Medium List 2 Accent 6" w:uiPriority="66"/>
+    <w:lsdException w:name="Medium Grid 1 Accent 6" w:uiPriority="67"/>
+    <w:lsdException w:name="Medium Grid 2 Accent 6" w:uiPriority="68"/>
+    <w:lsdException w:name="Medium Grid 3 Accent 6" w:uiPriority="69"/>
+    <w:lsdException w:name="Dark List Accent 6" w:uiPriority="70"/>
+    <w:lsdException w:name="Colorful Shading Accent 6" w:uiPriority="71"/>
+    <w:lsdException w:name="Colorful List Accent 6" w:uiPriority="72"/>
+    <w:lsdException w:name="Colorful Grid Accent 6" w:uiPriority="73"/>
+    <w:lsdException w:name="Subtle Emphasis" w:uiPriority="19" w:qFormat="1"/>
+    <w:lsdException w:name="Intense Emphasis" w:uiPriority="21" w:qFormat="1"/>
+    <w:lsdException w:name="Subtle Reference" w:uiPriority="31" w:qFormat="1"/>
+    <w:lsdException w:name="Intense Reference" w:uiPriority="32" w:qFormat="1"/>
+    <w:lsdException w:name="Book Title" w:uiPriority="33" w:qFormat="1"/>
+    <w:lsdException w:name="Bibliography" w:semiHidden="1" w:uiPriority="37" w:unhideWhenUsed="1"/>
+    <w:lsdException w:name="TOC Heading" w:semiHidden="1" w:uiPriority="39" w:unhideWhenUsed="1" w:qFormat="1"/>
+    <w:lsdException w:name="Plain Table 5" w:semiHidden="1" w:unhideWhenUsed="1"/>
+    <w:lsdException w:name="Grid Table Light" w:semiHidden="1" w:unhideWhenUsed="1"/>
+    <w:lsdException w:name="Grid Table 1 Light" w:semiHidden="1" w:unhideWhenUsed="1"/>
+    <w:lsdException w:name="Grid Table 2" w:semiHidden="1" w:unhideWhenUsed="1"/>
+    <w:lsdException w:name="Grid Table 3" w:semiHidden="1" w:unhideWhenUsed="1"/>
+    <w:lsdException w:name="Grid Table 4" w:uiPriority="49"/>
+    <w:lsdException w:name="Grid Table 5 Dark" w:uiPriority="50"/>
+    <w:lsdException w:name="Grid Table 6 Colorful" w:uiPriority="51"/>
+    <w:lsdException w:name="Grid Table 7 Colorful" w:uiPriority="52"/>
+    <w:lsdException w:name="Grid Table 1 Light Accent 1" w:uiPriority="46"/>
+    <w:lsdException w:name="Grid Table 2 Accent 1" w:uiPriority="47"/>
+    <w:lsdException w:name="Grid Table 3 Accent 1" w:uiPriority="48"/>
+    <w:lsdException w:name="Grid Table 4 Accent 1" w:uiPriority="49"/>
+    <w:lsdException w:name="Grid Table 5 Dark Accent 1" w:uiPriority="50"/>
+    <w:lsdException w:name="Grid Table 6 Colorful Accent 1" w:uiPriority="51"/>
+    <w:lsdException w:name="Grid Table 7 Colorful Accent 1" w:uiPriority="52"/>
+    <w:lsdException w:name="Grid Table 1 Light Accent 2" w:uiPriority="46"/>
+    <w:lsdException w:name="Grid Table 2 Accent 2" w:uiPriority="47"/>
+    <w:lsdException w:name="Grid Table 3 Accent 2" w:uiPriority="48"/>
+    <w:lsdException w:name="Grid Table 4 Accent 2" w:uiPriority="49"/>
+    <w:lsdException w:name="Grid Table 5 Dark Accent 2" w:uiPriority="50"/>
+    <w:lsdException w:name="Grid Table 6 Colorful Accent 2" w:uiPriority="51"/>
+    <w:lsdException w:name="Grid Table 7 Colorful Accent 2" w:uiPriority="52"/>
+    <w:lsdException w:name="Grid Table 1 Light Accent 3" w:uiPriority="46"/>
+    <w:lsdException w:name="Grid Table 2 Accent 3" w:uiPriority="47"/>
+    <w:lsdException w:name="Grid Table 3 Accent 3" w:uiPriority="48"/>
+    <w:lsdException w:name="Grid Table 4 Accent 3" w:uiPriority="49"/>
+    <w:lsdException w:name="Grid Table 5 Dark Accent 3" w:uiPriority="50"/>
+    <w:lsdException w:name="Grid Table 6 Colorful Accent 3" w:uiPriority="51"/>
+    <w:lsdException w:name="Grid Table 7 Colorful Accent 3" w:uiPriority="52"/>
+    <w:lsdException w:name="Grid Table 1 Light Accent 4" w:uiPriority="46"/>
+    <w:lsdException w:name="Grid Table 2 Accent 4" w:uiPriority="47"/>
+    <w:lsdException w:name="Grid Table 3 Accent 4" w:uiPriority="48"/>
+    <w:lsdException w:name="Grid Table 4 Accent 4" w:uiPriority="49"/>
+    <w:lsdException w:name="Grid Table 5 Dark Accent 4" w:uiPriority="50"/>
+    <w:lsdException w:name="Grid Table 6 Colorful Accent 4" w:uiPriority="51"/>
+    <w:lsdException w:name="Grid Table 7 Colorful Accent 4" w:uiPriority="52"/>
+    <w:lsdException w:name="Grid Table 1 Light Accent 5" w:uiPriority="46"/>
+    <w:lsdException w:name="Grid Table 2 Accent 5" w:uiPriority="47"/>
+    <w:lsdException w:name="Grid Table 3 Accent 5" w:uiPriority="48"/>
+    <w:lsdException w:name="Grid Table 4 Accent 5" w:uiPriority="49"/>
+    <w:lsdException w:name="Grid Table 5 Dark Accent 5" w:uiPriority="50"/>
+    <w:lsdException w:name="Grid Table 6 Colorful Accent 5" w:uiPriority="51"/>
+    <w:lsdException w:name="Grid Table 7 Colorful Accent 5" w:uiPriority="52"/>
+    <w:lsdException w:name="Grid Table 1 Light Accent 6" w:uiPriority="46"/>
+    <w:lsdException w:name="Grid Table 2 Accent 6" w:uiPriority="47"/>
+    <w:lsdException w:name="Grid Table 3 Accent 6" w:uiPriority="48"/>
+    <w:lsdException w:name="Grid Table 4 Accent 6" w:uiPriority="49"/>
+    <w:lsdException w:name="Grid Table 5 Dark Accent 6" w:uiPriority="50"/>
+    <w:lsdException w:name="Grid Table 6 Colorful Accent 6" w:uiPriority="51"/>
+    <w:lsdException w:name="Grid Table 7 Colorful Accent 6" w:uiPriority="52"/>
+    <w:lsdException w:name="List Table 1 Light" w:uiPriority="46"/>
+    <w:lsdException w:name="List Table 2" w:uiPriority="47"/>
+    <w:lsdException w:name="List Table 3" w:uiPriority="48"/>
+    <w:lsdException w:name="List Table 4" w:uiPriority="49"/>
+    <w:lsdException w:name="List Table 5 Dark" w:uiPriority="50"/>
+    <w:lsdException w:name="List Table 6 Colorful" w:uiPriority="51"/>
+    <w:lsdException w:name="List Table 7 Colorful" w:uiPriority="52"/>
+    <w:lsdException w:name="List Table 1 Light Accent 1" w:uiPriority="46"/>
+    <w:lsdException w:name="List Table 2 Accent 1" w:uiPriority="47"/>
+    <w:lsdException w:name="List Table 3 Accent 1" w:uiPriority="48"/>
+    <w:lsdException w:name="List Table 4 Accent 1" w:uiPriority="49"/>
+    <w:lsdException w:name="List Table 5 Dark Accent 1" w:uiPriority="50"/>
+    <w:lsdException w:name="List Table 6 Colorful Accent 1" w:uiPriority="51"/>
+    <w:lsdException w:name="List Table 7 Colorful Accent 1" w:uiPriority="52"/>
+    <w:lsdException w:name="List Table 1 Light Accent 2" w:uiPriority="46"/>
+    <w:lsdException w:name="List Table 2 Accent 2" w:uiPriority="47"/>
+    <w:lsdException w:name="List Table 3 Accent 2" w:uiPriority="48"/>
+    <w:lsdException w:name="List Table 4 Accent 2" w:uiPriority="49"/>
+    <w:lsdException w:name="List Table 5 Dark Accent 2" w:uiPriority="50"/>
+    <w:lsdException w:name="List Table 6 Colorful Accent 2" w:uiPriority="51"/>
+    <w:lsdException w:name="List Table 7 Colorful Accent 2" w:uiPriority="52"/>
+    <w:lsdException w:name="List Table 1 Light Accent 3" w:uiPriority="46"/>
+    <w:lsdException w:name="List Table 2 Accent 3" w:uiPriority="47"/>
+    <w:lsdException w:name="List Table 3 Accent 3" w:uiPriority="48"/>
+    <w:lsdException w:name="List Table 4 Accent 3" w:uiPriority="49"/>
+    <w:lsdException w:name="List Table 5 Dark Accent 3" w:uiPriority="50"/>
+    <w:lsdException w:name="List Table 6 Colorful Accent 3" w:uiPriority="51"/>
+    <w:lsdException w:name="List Table 7 Colorful Accent 3" w:uiPriority="52"/>
+    <w:lsdException w:name="List Table 1 Light Accent 4" w:uiPriority="46"/>
+    <w:lsdException w:name="List Table 2 Accent 4" w:uiPriority="47"/>
+    <w:lsdException w:name="List Table 3 Accent 4" w:uiPriority="48"/>
+    <w:lsdException w:name="List Table 4 Accent 4" w:uiPriority="49"/>
+    <w:lsdException w:name="List Table 5 Dark Accent 4" w:uiPriority="50"/>
+    <w:lsdException w:name="List Table 6 Colorful Accent 4" w:uiPriority="51"/>
+    <w:lsdException w:name="List Table 7 Colorful Accent 4" w:uiPriority="52"/>
+    <w:lsdException w:name="List Table 1 Light Accent 5" w:uiPriority="46"/>
+    <w:lsdException w:name="List Table 2 Accent 5" w:uiPriority="47"/>
+    <w:lsdException w:name="List Table 3 Accent 5" w:uiPriority="48"/>
+    <w:lsdException w:name="List Table 4 Accent 5" w:uiPriority="49"/>
+    <w:lsdException w:name="List Table 5 Dark Accent 5" w:uiPriority="50"/>
+    <w:lsdException w:name="List Table 6 Colorful Accent 5" w:uiPriority="51"/>
+    <w:lsdException w:name="List Table 7 Colorful Accent 5" w:uiPriority="52"/>
+    <w:lsdException w:name="List Table 1 Light Accent 6" w:uiPriority="46"/>
+    <w:lsdException w:name="List Table 2 Accent 6" w:uiPriority="47"/>
+    <w:lsdException w:name="List Table 3 Accent 6" w:uiPriority="48"/>
+    <w:lsdException w:name="List Table 4 Accent 6" w:uiPriority="49"/>
+    <w:lsdException w:name="List Table 5 Dark Accent 6" w:uiPriority="50"/>
+    <w:lsdException w:name="List Table 6 Colorful Accent 6" w:uiPriority="51"/>
+    <w:lsdException w:name="List Table 7 Colorful Accent 6" w:uiPriority="52"/>
+    <w:lsdException w:name="Mention" w:semiHidden="1" w:unhideWhenUsed="1"/>
+    <w:lsdException w:name="Smart Hyperlink" w:semiHidden="1" w:unhideWhenUsed="1"/>
+    <w:lsdException w:name="Hashtag" w:semiHidden="1" w:unhideWhenUsed="1"/>
+    <w:lsdException w:name="Unresolved Mention" w:semiHidden="1" w:unhideWhenUsed="1"/>
+    <w:lsdException w:name="Smart Link" w:semiHidden="1" w:unhideWhenUsed="1"/>
   </w:latentStyles>
   <w:style w:type="paragraph" w:default="1" w:styleId="Standard">
     <w:name w:val="Normal"/>
@@ -2299,7 +2826,7 @@
     <w:name w:val="heading 1"/>
     <w:basedOn w:val="Standard"/>
     <w:next w:val="Standard"/>
-    <w:link w:val="berschrift1Zeichen"/>
+    <w:link w:val="berschrift1Zchn"/>
     <w:uiPriority w:val="9"/>
     <w:qFormat/>
     <w:rsid w:val="00E1471F"/>
@@ -2322,7 +2849,7 @@
     <w:name w:val="heading 2"/>
     <w:basedOn w:val="Standard"/>
     <w:next w:val="Standard"/>
-    <w:link w:val="berschrift2Zeichen"/>
+    <w:link w:val="berschrift2Zchn"/>
     <w:uiPriority w:val="9"/>
     <w:unhideWhenUsed/>
     <w:qFormat/>
@@ -2346,7 +2873,7 @@
     <w:name w:val="heading 3"/>
     <w:basedOn w:val="Standard"/>
     <w:next w:val="Standard"/>
-    <w:link w:val="berschrift3Zeichen"/>
+    <w:link w:val="berschrift3Zchn"/>
     <w:uiPriority w:val="9"/>
     <w:unhideWhenUsed/>
     <w:qFormat/>
@@ -2364,7 +2891,7 @@
       <w:color w:val="4F81BD" w:themeColor="accent1"/>
     </w:rPr>
   </w:style>
-  <w:style w:type="character" w:default="1" w:styleId="Absatzstandardschriftart">
+  <w:style w:type="character" w:default="1" w:styleId="Absatz-Standardschriftart">
     <w:name w:val="Default Paragraph Font"/>
     <w:uiPriority w:val="1"/>
     <w:semiHidden/>
@@ -2395,7 +2922,7 @@
     <w:name w:val="Title"/>
     <w:basedOn w:val="Standard"/>
     <w:next w:val="Standard"/>
-    <w:link w:val="TitelZeichen"/>
+    <w:link w:val="TitelZchn"/>
     <w:uiPriority w:val="10"/>
     <w:qFormat/>
     <w:rsid w:val="00483AE5"/>
@@ -2415,9 +2942,9 @@
       <w:szCs w:val="52"/>
     </w:rPr>
   </w:style>
-  <w:style w:type="character" w:customStyle="1" w:styleId="TitelZeichen">
-    <w:name w:val="Titel Zeichen"/>
-    <w:basedOn w:val="Absatzstandardschriftart"/>
+  <w:style w:type="character" w:customStyle="1" w:styleId="TitelZchn">
+    <w:name w:val="Titel Zchn"/>
+    <w:basedOn w:val="Absatz-Standardschriftart"/>
     <w:link w:val="Titel"/>
     <w:uiPriority w:val="10"/>
     <w:rsid w:val="00483AE5"/>
@@ -2430,9 +2957,9 @@
       <w:szCs w:val="52"/>
     </w:rPr>
   </w:style>
-  <w:style w:type="character" w:customStyle="1" w:styleId="berschrift1Zeichen">
-    <w:name w:val="Überschrift 1 Zeichen"/>
-    <w:basedOn w:val="Absatzstandardschriftart"/>
+  <w:style w:type="character" w:customStyle="1" w:styleId="berschrift1Zchn">
+    <w:name w:val="Überschrift 1 Zchn"/>
+    <w:basedOn w:val="Absatz-Standardschriftart"/>
     <w:link w:val="berschrift1"/>
     <w:uiPriority w:val="9"/>
     <w:rsid w:val="00E1471F"/>
@@ -2445,9 +2972,9 @@
       <w:szCs w:val="32"/>
     </w:rPr>
   </w:style>
-  <w:style w:type="character" w:customStyle="1" w:styleId="berschrift2Zeichen">
-    <w:name w:val="Überschrift 2 Zeichen"/>
-    <w:basedOn w:val="Absatzstandardschriftart"/>
+  <w:style w:type="character" w:customStyle="1" w:styleId="berschrift2Zchn">
+    <w:name w:val="Überschrift 2 Zchn"/>
+    <w:basedOn w:val="Absatz-Standardschriftart"/>
     <w:link w:val="berschrift2"/>
     <w:uiPriority w:val="9"/>
     <w:rsid w:val="00E1471F"/>
@@ -2463,7 +2990,7 @@
   <w:style w:type="paragraph" w:styleId="Sprechblasentext">
     <w:name w:val="Balloon Text"/>
     <w:basedOn w:val="Standard"/>
-    <w:link w:val="SprechblasentextZeichen"/>
+    <w:link w:val="SprechblasentextZchn"/>
     <w:uiPriority w:val="99"/>
     <w:semiHidden/>
     <w:unhideWhenUsed/>
@@ -2474,9 +3001,9 @@
       <w:szCs w:val="18"/>
     </w:rPr>
   </w:style>
-  <w:style w:type="character" w:customStyle="1" w:styleId="SprechblasentextZeichen">
-    <w:name w:val="Sprechblasentext Zeichen"/>
-    <w:basedOn w:val="Absatzstandardschriftart"/>
+  <w:style w:type="character" w:customStyle="1" w:styleId="SprechblasentextZchn">
+    <w:name w:val="Sprechblasentext Zchn"/>
+    <w:basedOn w:val="Absatz-Standardschriftart"/>
     <w:link w:val="Sprechblasentext"/>
     <w:uiPriority w:val="99"/>
     <w:semiHidden/>
@@ -2506,9 +3033,9 @@
       <w:szCs w:val="18"/>
     </w:rPr>
   </w:style>
-  <w:style w:type="character" w:styleId="Link">
+  <w:style w:type="character" w:styleId="Hyperlink">
     <w:name w:val="Hyperlink"/>
-    <w:basedOn w:val="Absatzstandardschriftart"/>
+    <w:basedOn w:val="Absatz-Standardschriftart"/>
     <w:uiPriority w:val="99"/>
     <w:unhideWhenUsed/>
     <w:rsid w:val="003652C3"/>
@@ -2520,21 +3047,21 @@
   <w:style w:type="paragraph" w:styleId="Funotentext">
     <w:name w:val="footnote text"/>
     <w:basedOn w:val="Standard"/>
-    <w:link w:val="FunotentextZeichen"/>
+    <w:link w:val="FunotentextZchn"/>
     <w:uiPriority w:val="99"/>
     <w:unhideWhenUsed/>
     <w:rsid w:val="003652C3"/>
   </w:style>
-  <w:style w:type="character" w:customStyle="1" w:styleId="FunotentextZeichen">
-    <w:name w:val="Fußnotentext Zeichen"/>
-    <w:basedOn w:val="Absatzstandardschriftart"/>
+  <w:style w:type="character" w:customStyle="1" w:styleId="FunotentextZchn">
+    <w:name w:val="Fußnotentext Zchn"/>
+    <w:basedOn w:val="Absatz-Standardschriftart"/>
     <w:link w:val="Funotentext"/>
     <w:uiPriority w:val="99"/>
     <w:rsid w:val="003652C3"/>
   </w:style>
   <w:style w:type="character" w:styleId="Funotenzeichen">
     <w:name w:val="footnote reference"/>
-    <w:basedOn w:val="Absatzstandardschriftart"/>
+    <w:basedOn w:val="Absatz-Standardschriftart"/>
     <w:uiPriority w:val="99"/>
     <w:unhideWhenUsed/>
     <w:rsid w:val="003652C3"/>
@@ -2542,9 +3069,9 @@
       <w:vertAlign w:val="superscript"/>
     </w:rPr>
   </w:style>
-  <w:style w:type="character" w:styleId="GesichteterLink">
+  <w:style w:type="character" w:styleId="BesuchterLink">
     <w:name w:val="FollowedHyperlink"/>
-    <w:basedOn w:val="Absatzstandardschriftart"/>
+    <w:basedOn w:val="Absatz-Standardschriftart"/>
     <w:uiPriority w:val="99"/>
     <w:semiHidden/>
     <w:unhideWhenUsed/>
@@ -2554,440 +3081,9 @@
       <w:u w:val="single"/>
     </w:rPr>
   </w:style>
-  <w:style w:type="character" w:customStyle="1" w:styleId="berschrift3Zeichen">
-    <w:name w:val="Überschrift 3 Zeichen"/>
-    <w:basedOn w:val="Absatzstandardschriftart"/>
-    <w:link w:val="berschrift3"/>
-    <w:uiPriority w:val="9"/>
-    <w:rsid w:val="0042752C"/>
-    <w:rPr>
-      <w:rFonts w:asciiTheme="majorHAnsi" w:eastAsiaTheme="majorEastAsia" w:hAnsiTheme="majorHAnsi" w:cstheme="majorBidi"/>
-      <w:b/>
-      <w:bCs/>
-      <w:color w:val="4F81BD" w:themeColor="accent1"/>
-    </w:rPr>
-  </w:style>
-</w:styles>
-</file>
-
-<file path=word/stylesWithEffects.xml><?xml version="1.0" encoding="utf-8"?>
-<w:styles xmlns:wpc="http://schemas.microsoft.com/office/word/2010/wordprocessingCanvas" xmlns:mo="http://schemas.microsoft.com/office/mac/office/2008/main" xmlns:mc="http://schemas.openxmlformats.org/markup-compatibility/2006" xmlns:mv="urn:schemas-microsoft-com:mac:vml" xmlns:o="urn:schemas-microsoft-com:office:office" xmlns:r="http://schemas.openxmlformats.org/officeDocument/2006/relationships" xmlns:m="http://schemas.openxmlformats.org/officeDocument/2006/math" xmlns:v="urn:schemas-microsoft-com:vml" xmlns:wp14="http://schemas.microsoft.com/office/word/2010/wordprocessingDrawing" xmlns:wp="http://schemas.openxmlformats.org/drawingml/2006/wordprocessingDrawing" xmlns:w10="urn:schemas-microsoft-com:office:word" xmlns:w="http://schemas.openxmlformats.org/wordprocessingml/2006/main" xmlns:w14="http://schemas.microsoft.com/office/word/2010/wordml" xmlns:wpg="http://schemas.microsoft.com/office/word/2010/wordprocessingGroup" xmlns:wpi="http://schemas.microsoft.com/office/word/2010/wordprocessingInk" xmlns:wne="http://schemas.microsoft.com/office/word/2006/wordml" xmlns:wps="http://schemas.microsoft.com/office/word/2010/wordprocessingShape" mc:Ignorable="w14 wp14">
-  <w:docDefaults>
-    <w:rPrDefault>
-      <w:rPr>
-        <w:rFonts w:asciiTheme="minorHAnsi" w:eastAsiaTheme="minorEastAsia" w:hAnsiTheme="minorHAnsi" w:cstheme="minorBidi"/>
-        <w:sz w:val="24"/>
-        <w:szCs w:val="24"/>
-        <w:lang w:val="de-DE" w:eastAsia="de-DE" w:bidi="ar-SA"/>
-      </w:rPr>
-    </w:rPrDefault>
-    <w:pPrDefault/>
-  </w:docDefaults>
-  <w:latentStyles w:defLockedState="0" w:defUIPriority="99" w:defSemiHidden="1" w:defUnhideWhenUsed="1" w:defQFormat="0" w:count="276">
-    <w:lsdException w:name="Normal" w:semiHidden="0" w:uiPriority="0" w:unhideWhenUsed="0" w:qFormat="1"/>
-    <w:lsdException w:name="heading 1" w:semiHidden="0" w:uiPriority="9" w:unhideWhenUsed="0" w:qFormat="1"/>
-    <w:lsdException w:name="heading 2" w:uiPriority="9" w:qFormat="1"/>
-    <w:lsdException w:name="heading 3" w:uiPriority="9" w:qFormat="1"/>
-    <w:lsdException w:name="heading 4" w:uiPriority="9" w:qFormat="1"/>
-    <w:lsdException w:name="heading 5" w:uiPriority="9" w:qFormat="1"/>
-    <w:lsdException w:name="heading 6" w:uiPriority="9" w:qFormat="1"/>
-    <w:lsdException w:name="heading 7" w:uiPriority="9" w:qFormat="1"/>
-    <w:lsdException w:name="heading 8" w:uiPriority="9" w:qFormat="1"/>
-    <w:lsdException w:name="heading 9" w:uiPriority="9" w:qFormat="1"/>
-    <w:lsdException w:name="toc 1" w:uiPriority="39"/>
-    <w:lsdException w:name="toc 2" w:uiPriority="39"/>
-    <w:lsdException w:name="toc 3" w:uiPriority="39"/>
-    <w:lsdException w:name="toc 4" w:uiPriority="39"/>
-    <w:lsdException w:name="toc 5" w:uiPriority="39"/>
-    <w:lsdException w:name="toc 6" w:uiPriority="39"/>
-    <w:lsdException w:name="toc 7" w:uiPriority="39"/>
-    <w:lsdException w:name="toc 8" w:uiPriority="39"/>
-    <w:lsdException w:name="toc 9" w:uiPriority="39"/>
-    <w:lsdException w:name="caption" w:uiPriority="35" w:qFormat="1"/>
-    <w:lsdException w:name="Title" w:semiHidden="0" w:uiPriority="10" w:unhideWhenUsed="0" w:qFormat="1"/>
-    <w:lsdException w:name="Default Paragraph Font" w:uiPriority="1"/>
-    <w:lsdException w:name="Subtitle" w:semiHidden="0" w:uiPriority="11" w:unhideWhenUsed="0" w:qFormat="1"/>
-    <w:lsdException w:name="Strong" w:semiHidden="0" w:uiPriority="22" w:unhideWhenUsed="0" w:qFormat="1"/>
-    <w:lsdException w:name="Emphasis" w:semiHidden="0" w:uiPriority="20" w:unhideWhenUsed="0" w:qFormat="1"/>
-    <w:lsdException w:name="Table Grid" w:semiHidden="0" w:uiPriority="59" w:unhideWhenUsed="0"/>
-    <w:lsdException w:name="Placeholder Text" w:unhideWhenUsed="0"/>
-    <w:lsdException w:name="No Spacing" w:semiHidden="0" w:uiPriority="1" w:unhideWhenUsed="0" w:qFormat="1"/>
-    <w:lsdException w:name="Light Shading" w:semiHidden="0" w:uiPriority="60" w:unhideWhenUsed="0"/>
-    <w:lsdException w:name="Light List" w:semiHidden="0" w:uiPriority="61" w:unhideWhenUsed="0"/>
-    <w:lsdException w:name="Light Grid" w:semiHidden="0" w:uiPriority="62" w:unhideWhenUsed="0"/>
-    <w:lsdException w:name="Medium Shading 1" w:semiHidden="0" w:uiPriority="63" w:unhideWhenUsed="0"/>
-    <w:lsdException w:name="Medium Shading 2" w:semiHidden="0" w:uiPriority="64" w:unhideWhenUsed="0"/>
-    <w:lsdException w:name="Medium List 1" w:semiHidden="0" w:uiPriority="65" w:unhideWhenUsed="0"/>
-    <w:lsdException w:name="Medium List 2" w:semiHidden="0" w:uiPriority="66" w:unhideWhenUsed="0"/>
-    <w:lsdException w:name="Medium Grid 1" w:semiHidden="0" w:uiPriority="67" w:unhideWhenUsed="0"/>
-    <w:lsdException w:name="Medium Grid 2" w:semiHidden="0" w:uiPriority="68" w:unhideWhenUsed="0"/>
-    <w:lsdException w:name="Medium Grid 3" w:semiHidden="0" w:uiPriority="69" w:unhideWhenUsed="0"/>
-    <w:lsdException w:name="Dark List" w:semiHidden="0" w:uiPriority="70" w:unhideWhenUsed="0"/>
-    <w:lsdException w:name="Colorful Shading" w:semiHidden="0" w:uiPriority="71" w:unhideWhenUsed="0"/>
-    <w:lsdException w:name="Colorful List" w:semiHidden="0" w:uiPriority="72" w:unhideWhenUsed="0"/>
-    <w:lsdException w:name="Colorful Grid" w:semiHidden="0" w:uiPriority="73" w:unhideWhenUsed="0"/>
-    <w:lsdException w:name="Light Shading Accent 1" w:semiHidden="0" w:uiPriority="60" w:unhideWhenUsed="0"/>
-    <w:lsdException w:name="Light List Accent 1" w:semiHidden="0" w:uiPriority="61" w:unhideWhenUsed="0"/>
-    <w:lsdException w:name="Light Grid Accent 1" w:semiHidden="0" w:uiPriority="62" w:unhideWhenUsed="0"/>
-    <w:lsdException w:name="Medium Shading 1 Accent 1" w:semiHidden="0" w:uiPriority="63" w:unhideWhenUsed="0"/>
-    <w:lsdException w:name="Medium Shading 2 Accent 1" w:semiHidden="0" w:uiPriority="64" w:unhideWhenUsed="0"/>
-    <w:lsdException w:name="Medium List 1 Accent 1" w:semiHidden="0" w:uiPriority="65" w:unhideWhenUsed="0"/>
-    <w:lsdException w:name="Revision" w:unhideWhenUsed="0"/>
-    <w:lsdException w:name="List Paragraph" w:semiHidden="0" w:uiPriority="34" w:unhideWhenUsed="0" w:qFormat="1"/>
-    <w:lsdException w:name="Quote" w:semiHidden="0" w:uiPriority="29" w:unhideWhenUsed="0" w:qFormat="1"/>
-    <w:lsdException w:name="Intense Quote" w:semiHidden="0" w:uiPriority="30" w:unhideWhenUsed="0" w:qFormat="1"/>
-    <w:lsdException w:name="Medium List 2 Accent 1" w:semiHidden="0" w:uiPriority="66" w:unhideWhenUsed="0"/>
-    <w:lsdException w:name="Medium Grid 1 Accent 1" w:semiHidden="0" w:uiPriority="67" w:unhideWhenUsed="0"/>
-    <w:lsdException w:name="Medium Grid 2 Accent 1" w:semiHidden="0" w:uiPriority="68" w:unhideWhenUsed="0"/>
-    <w:lsdException w:name="Medium Grid 3 Accent 1" w:semiHidden="0" w:uiPriority="69" w:unhideWhenUsed="0"/>
-    <w:lsdException w:name="Dark List Accent 1" w:semiHidden="0" w:uiPriority="70" w:unhideWhenUsed="0"/>
-    <w:lsdException w:name="Colorful Shading Accent 1" w:semiHidden="0" w:uiPriority="71" w:unhideWhenUsed="0"/>
-    <w:lsdException w:name="Colorful List Accent 1" w:semiHidden="0" w:uiPriority="72" w:unhideWhenUsed="0"/>
-    <w:lsdException w:name="Colorful Grid Accent 1" w:semiHidden="0" w:uiPriority="73" w:unhideWhenUsed="0"/>
-    <w:lsdException w:name="Light Shading Accent 2" w:semiHidden="0" w:uiPriority="60" w:unhideWhenUsed="0"/>
-    <w:lsdException w:name="Light List Accent 2" w:semiHidden="0" w:uiPriority="61" w:unhideWhenUsed="0"/>
-    <w:lsdException w:name="Light Grid Accent 2" w:semiHidden="0" w:uiPriority="62" w:unhideWhenUsed="0"/>
-    <w:lsdException w:name="Medium Shading 1 Accent 2" w:semiHidden="0" w:uiPriority="63" w:unhideWhenUsed="0"/>
-    <w:lsdException w:name="Medium Shading 2 Accent 2" w:semiHidden="0" w:uiPriority="64" w:unhideWhenUsed="0"/>
-    <w:lsdException w:name="Medium List 1 Accent 2" w:semiHidden="0" w:uiPriority="65" w:unhideWhenUsed="0"/>
-    <w:lsdException w:name="Medium List 2 Accent 2" w:semiHidden="0" w:uiPriority="66" w:unhideWhenUsed="0"/>
-    <w:lsdException w:name="Medium Grid 1 Accent 2" w:semiHidden="0" w:uiPriority="67" w:unhideWhenUsed="0"/>
-    <w:lsdException w:name="Medium Grid 2 Accent 2" w:semiHidden="0" w:uiPriority="68" w:unhideWhenUsed="0"/>
-    <w:lsdException w:name="Medium Grid 3 Accent 2" w:semiHidden="0" w:uiPriority="69" w:unhideWhenUsed="0"/>
-    <w:lsdException w:name="Dark List Accent 2" w:semiHidden="0" w:uiPriority="70" w:unhideWhenUsed="0"/>
-    <w:lsdException w:name="Colorful Shading Accent 2" w:semiHidden="0" w:uiPriority="71" w:unhideWhenUsed="0"/>
-    <w:lsdException w:name="Colorful List Accent 2" w:semiHidden="0" w:uiPriority="72" w:unhideWhenUsed="0"/>
-    <w:lsdException w:name="Colorful Grid Accent 2" w:semiHidden="0" w:uiPriority="73" w:unhideWhenUsed="0"/>
-    <w:lsdException w:name="Light Shading Accent 3" w:semiHidden="0" w:uiPriority="60" w:unhideWhenUsed="0"/>
-    <w:lsdException w:name="Light List Accent 3" w:semiHidden="0" w:uiPriority="61" w:unhideWhenUsed="0"/>
-    <w:lsdException w:name="Light Grid Accent 3" w:semiHidden="0" w:uiPriority="62" w:unhideWhenUsed="0"/>
-    <w:lsdException w:name="Medium Shading 1 Accent 3" w:semiHidden="0" w:uiPriority="63" w:unhideWhenUsed="0"/>
-    <w:lsdException w:name="Medium Shading 2 Accent 3" w:semiHidden="0" w:uiPriority="64" w:unhideWhenUsed="0"/>
-    <w:lsdException w:name="Medium List 1 Accent 3" w:semiHidden="0" w:uiPriority="65" w:unhideWhenUsed="0"/>
-    <w:lsdException w:name="Medium List 2 Accent 3" w:semiHidden="0" w:uiPriority="66" w:unhideWhenUsed="0"/>
-    <w:lsdException w:name="Medium Grid 1 Accent 3" w:semiHidden="0" w:uiPriority="67" w:unhideWhenUsed="0"/>
-    <w:lsdException w:name="Medium Grid 2 Accent 3" w:semiHidden="0" w:uiPriority="68" w:unhideWhenUsed="0"/>
-    <w:lsdException w:name="Medium Grid 3 Accent 3" w:semiHidden="0" w:uiPriority="69" w:unhideWhenUsed="0"/>
-    <w:lsdException w:name="Dark List Accent 3" w:semiHidden="0" w:uiPriority="70" w:unhideWhenUsed="0"/>
-    <w:lsdException w:name="Colorful Shading Accent 3" w:semiHidden="0" w:uiPriority="71" w:unhideWhenUsed="0"/>
-    <w:lsdException w:name="Colorful List Accent 3" w:semiHidden="0" w:uiPriority="72" w:unhideWhenUsed="0"/>
-    <w:lsdException w:name="Colorful Grid Accent 3" w:semiHidden="0" w:uiPriority="73" w:unhideWhenUsed="0"/>
-    <w:lsdException w:name="Light Shading Accent 4" w:semiHidden="0" w:uiPriority="60" w:unhideWhenUsed="0"/>
-    <w:lsdException w:name="Light List Accent 4" w:semiHidden="0" w:uiPriority="61" w:unhideWhenUsed="0"/>
-    <w:lsdException w:name="Light Grid Accent 4" w:semiHidden="0" w:uiPriority="62" w:unhideWhenUsed="0"/>
-    <w:lsdException w:name="Medium Shading 1 Accent 4" w:semiHidden="0" w:uiPriority="63" w:unhideWhenUsed="0"/>
-    <w:lsdException w:name="Medium Shading 2 Accent 4" w:semiHidden="0" w:uiPriority="64" w:unhideWhenUsed="0"/>
-    <w:lsdException w:name="Medium List 1 Accent 4" w:semiHidden="0" w:uiPriority="65" w:unhideWhenUsed="0"/>
-    <w:lsdException w:name="Medium List 2 Accent 4" w:semiHidden="0" w:uiPriority="66" w:unhideWhenUsed="0"/>
-    <w:lsdException w:name="Medium Grid 1 Accent 4" w:semiHidden="0" w:uiPriority="67" w:unhideWhenUsed="0"/>
-    <w:lsdException w:name="Medium Grid 2 Accent 4" w:semiHidden="0" w:uiPriority="68" w:unhideWhenUsed="0"/>
-    <w:lsdException w:name="Medium Grid 3 Accent 4" w:semiHidden="0" w:uiPriority="69" w:unhideWhenUsed="0"/>
-    <w:lsdException w:name="Dark List Accent 4" w:semiHidden="0" w:uiPriority="70" w:unhideWhenUsed="0"/>
-    <w:lsdException w:name="Colorful Shading Accent 4" w:semiHidden="0" w:uiPriority="71" w:unhideWhenUsed="0"/>
-    <w:lsdException w:name="Colorful List Accent 4" w:semiHidden="0" w:uiPriority="72" w:unhideWhenUsed="0"/>
-    <w:lsdException w:name="Colorful Grid Accent 4" w:semiHidden="0" w:uiPriority="73" w:unhideWhenUsed="0"/>
-    <w:lsdException w:name="Light Shading Accent 5" w:semiHidden="0" w:uiPriority="60" w:unhideWhenUsed="0"/>
-    <w:lsdException w:name="Light List Accent 5" w:semiHidden="0" w:uiPriority="61" w:unhideWhenUsed="0"/>
-    <w:lsdException w:name="Light Grid Accent 5" w:semiHidden="0" w:uiPriority="62" w:unhideWhenUsed="0"/>
-    <w:lsdException w:name="Medium Shading 1 Accent 5" w:semiHidden="0" w:uiPriority="63" w:unhideWhenUsed="0"/>
-    <w:lsdException w:name="Medium Shading 2 Accent 5" w:semiHidden="0" w:uiPriority="64" w:unhideWhenUsed="0"/>
-    <w:lsdException w:name="Medium List 1 Accent 5" w:semiHidden="0" w:uiPriority="65" w:unhideWhenUsed="0"/>
-    <w:lsdException w:name="Medium List 2 Accent 5" w:semiHidden="0" w:uiPriority="66" w:unhideWhenUsed="0"/>
-    <w:lsdException w:name="Medium Grid 1 Accent 5" w:semiHidden="0" w:uiPriority="67" w:unhideWhenUsed="0"/>
-    <w:lsdException w:name="Medium Grid 2 Accent 5" w:semiHidden="0" w:uiPriority="68" w:unhideWhenUsed="0"/>
-    <w:lsdException w:name="Medium Grid 3 Accent 5" w:semiHidden="0" w:uiPriority="69" w:unhideWhenUsed="0"/>
-    <w:lsdException w:name="Dark List Accent 5" w:semiHidden="0" w:uiPriority="70" w:unhideWhenUsed="0"/>
-    <w:lsdException w:name="Colorful Shading Accent 5" w:semiHidden="0" w:uiPriority="71" w:unhideWhenUsed="0"/>
-    <w:lsdException w:name="Colorful List Accent 5" w:semiHidden="0" w:uiPriority="72" w:unhideWhenUsed="0"/>
-    <w:lsdException w:name="Colorful Grid Accent 5" w:semiHidden="0" w:uiPriority="73" w:unhideWhenUsed="0"/>
-    <w:lsdException w:name="Light Shading Accent 6" w:semiHidden="0" w:uiPriority="60" w:unhideWhenUsed="0"/>
-    <w:lsdException w:name="Light List Accent 6" w:semiHidden="0" w:uiPriority="61" w:unhideWhenUsed="0"/>
-    <w:lsdException w:name="Light Grid Accent 6" w:semiHidden="0" w:uiPriority="62" w:unhideWhenUsed="0"/>
-    <w:lsdException w:name="Medium Shading 1 Accent 6" w:semiHidden="0" w:uiPriority="63" w:unhideWhenUsed="0"/>
-    <w:lsdException w:name="Medium Shading 2 Accent 6" w:semiHidden="0" w:uiPriority="64" w:unhideWhenUsed="0"/>
-    <w:lsdException w:name="Medium List 1 Accent 6" w:semiHidden="0" w:uiPriority="65" w:unhideWhenUsed="0"/>
-    <w:lsdException w:name="Medium List 2 Accent 6" w:semiHidden="0" w:uiPriority="66" w:unhideWhenUsed="0"/>
-    <w:lsdException w:name="Medium Grid 1 Accent 6" w:semiHidden="0" w:uiPriority="67" w:unhideWhenUsed="0"/>
-    <w:lsdException w:name="Medium Grid 2 Accent 6" w:semiHidden="0" w:uiPriority="68" w:unhideWhenUsed="0"/>
-    <w:lsdException w:name="Medium Grid 3 Accent 6" w:semiHidden="0" w:uiPriority="69" w:unhideWhenUsed="0"/>
-    <w:lsdException w:name="Dark List Accent 6" w:semiHidden="0" w:uiPriority="70" w:unhideWhenUsed="0"/>
-    <w:lsdException w:name="Colorful Shading Accent 6" w:semiHidden="0" w:uiPriority="71" w:unhideWhenUsed="0"/>
-    <w:lsdException w:name="Colorful List Accent 6" w:semiHidden="0" w:uiPriority="72" w:unhideWhenUsed="0"/>
-    <w:lsdException w:name="Colorful Grid Accent 6" w:semiHidden="0" w:uiPriority="73" w:unhideWhenUsed="0"/>
-    <w:lsdException w:name="Subtle Emphasis" w:semiHidden="0" w:uiPriority="19" w:unhideWhenUsed="0" w:qFormat="1"/>
-    <w:lsdException w:name="Intense Emphasis" w:semiHidden="0" w:uiPriority="21" w:unhideWhenUsed="0" w:qFormat="1"/>
-    <w:lsdException w:name="Subtle Reference" w:semiHidden="0" w:uiPriority="31" w:unhideWhenUsed="0" w:qFormat="1"/>
-    <w:lsdException w:name="Intense Reference" w:semiHidden="0" w:uiPriority="32" w:unhideWhenUsed="0" w:qFormat="1"/>
-    <w:lsdException w:name="Book Title" w:semiHidden="0" w:uiPriority="33" w:unhideWhenUsed="0" w:qFormat="1"/>
-    <w:lsdException w:name="Bibliography" w:uiPriority="37"/>
-    <w:lsdException w:name="TOC Heading" w:uiPriority="39" w:qFormat="1"/>
-  </w:latentStyles>
-  <w:style w:type="paragraph" w:default="1" w:styleId="Standard">
-    <w:name w:val="Normal"/>
-    <w:qFormat/>
-  </w:style>
-  <w:style w:type="paragraph" w:styleId="berschrift1">
-    <w:name w:val="heading 1"/>
-    <w:basedOn w:val="Standard"/>
-    <w:next w:val="Standard"/>
-    <w:link w:val="berschrift1Zeichen"/>
-    <w:uiPriority w:val="9"/>
-    <w:qFormat/>
-    <w:rsid w:val="00E1471F"/>
-    <w:pPr>
-      <w:keepNext/>
-      <w:keepLines/>
-      <w:spacing w:before="480"/>
-      <w:outlineLvl w:val="0"/>
-    </w:pPr>
-    <w:rPr>
-      <w:rFonts w:asciiTheme="majorHAnsi" w:eastAsiaTheme="majorEastAsia" w:hAnsiTheme="majorHAnsi" w:cstheme="majorBidi"/>
-      <w:b/>
-      <w:bCs/>
-      <w:color w:val="345A8A" w:themeColor="accent1" w:themeShade="B5"/>
-      <w:sz w:val="32"/>
-      <w:szCs w:val="32"/>
-    </w:rPr>
-  </w:style>
-  <w:style w:type="paragraph" w:styleId="berschrift2">
-    <w:name w:val="heading 2"/>
-    <w:basedOn w:val="Standard"/>
-    <w:next w:val="Standard"/>
-    <w:link w:val="berschrift2Zeichen"/>
-    <w:uiPriority w:val="9"/>
-    <w:unhideWhenUsed/>
-    <w:qFormat/>
-    <w:rsid w:val="00E1471F"/>
-    <w:pPr>
-      <w:keepNext/>
-      <w:keepLines/>
-      <w:spacing w:before="200"/>
-      <w:outlineLvl w:val="1"/>
-    </w:pPr>
-    <w:rPr>
-      <w:rFonts w:asciiTheme="majorHAnsi" w:eastAsiaTheme="majorEastAsia" w:hAnsiTheme="majorHAnsi" w:cstheme="majorBidi"/>
-      <w:b/>
-      <w:bCs/>
-      <w:color w:val="4F81BD" w:themeColor="accent1"/>
-      <w:sz w:val="26"/>
-      <w:szCs w:val="26"/>
-    </w:rPr>
-  </w:style>
-  <w:style w:type="paragraph" w:styleId="berschrift3">
-    <w:name w:val="heading 3"/>
-    <w:basedOn w:val="Standard"/>
-    <w:next w:val="Standard"/>
-    <w:link w:val="berschrift3Zeichen"/>
-    <w:uiPriority w:val="9"/>
-    <w:unhideWhenUsed/>
-    <w:qFormat/>
-    <w:rsid w:val="0042752C"/>
-    <w:pPr>
-      <w:keepNext/>
-      <w:keepLines/>
-      <w:spacing w:before="200"/>
-      <w:outlineLvl w:val="2"/>
-    </w:pPr>
-    <w:rPr>
-      <w:rFonts w:asciiTheme="majorHAnsi" w:eastAsiaTheme="majorEastAsia" w:hAnsiTheme="majorHAnsi" w:cstheme="majorBidi"/>
-      <w:b/>
-      <w:bCs/>
-      <w:color w:val="4F81BD" w:themeColor="accent1"/>
-    </w:rPr>
-  </w:style>
-  <w:style w:type="character" w:default="1" w:styleId="Absatzstandardschriftart">
-    <w:name w:val="Default Paragraph Font"/>
-    <w:uiPriority w:val="1"/>
-    <w:semiHidden/>
-    <w:unhideWhenUsed/>
-  </w:style>
-  <w:style w:type="table" w:default="1" w:styleId="NormaleTabelle">
-    <w:name w:val="Normal Table"/>
-    <w:uiPriority w:val="99"/>
-    <w:semiHidden/>
-    <w:unhideWhenUsed/>
-    <w:tblPr>
-      <w:tblInd w:w="0" w:type="dxa"/>
-      <w:tblCellMar>
-        <w:top w:w="0" w:type="dxa"/>
-        <w:left w:w="108" w:type="dxa"/>
-        <w:bottom w:w="0" w:type="dxa"/>
-        <w:right w:w="108" w:type="dxa"/>
-      </w:tblCellMar>
-    </w:tblPr>
-  </w:style>
-  <w:style w:type="numbering" w:default="1" w:styleId="KeineListe">
-    <w:name w:val="No List"/>
-    <w:uiPriority w:val="99"/>
-    <w:semiHidden/>
-    <w:unhideWhenUsed/>
-  </w:style>
-  <w:style w:type="paragraph" w:styleId="Titel">
-    <w:name w:val="Title"/>
-    <w:basedOn w:val="Standard"/>
-    <w:next w:val="Standard"/>
-    <w:link w:val="TitelZeichen"/>
-    <w:uiPriority w:val="10"/>
-    <w:qFormat/>
-    <w:rsid w:val="00483AE5"/>
-    <w:pPr>
-      <w:pBdr>
-        <w:bottom w:val="single" w:sz="8" w:space="4" w:color="4F81BD" w:themeColor="accent1"/>
-      </w:pBdr>
-      <w:spacing w:after="300"/>
-      <w:contextualSpacing/>
-    </w:pPr>
-    <w:rPr>
-      <w:rFonts w:asciiTheme="majorHAnsi" w:eastAsiaTheme="majorEastAsia" w:hAnsiTheme="majorHAnsi" w:cstheme="majorBidi"/>
-      <w:color w:val="17365D" w:themeColor="text2" w:themeShade="BF"/>
-      <w:spacing w:val="5"/>
-      <w:kern w:val="28"/>
-      <w:sz w:val="52"/>
-      <w:szCs w:val="52"/>
-    </w:rPr>
-  </w:style>
-  <w:style w:type="character" w:customStyle="1" w:styleId="TitelZeichen">
-    <w:name w:val="Titel Zeichen"/>
-    <w:basedOn w:val="Absatzstandardschriftart"/>
-    <w:link w:val="Titel"/>
-    <w:uiPriority w:val="10"/>
-    <w:rsid w:val="00483AE5"/>
-    <w:rPr>
-      <w:rFonts w:asciiTheme="majorHAnsi" w:eastAsiaTheme="majorEastAsia" w:hAnsiTheme="majorHAnsi" w:cstheme="majorBidi"/>
-      <w:color w:val="17365D" w:themeColor="text2" w:themeShade="BF"/>
-      <w:spacing w:val="5"/>
-      <w:kern w:val="28"/>
-      <w:sz w:val="52"/>
-      <w:szCs w:val="52"/>
-    </w:rPr>
-  </w:style>
-  <w:style w:type="character" w:customStyle="1" w:styleId="berschrift1Zeichen">
-    <w:name w:val="Überschrift 1 Zeichen"/>
-    <w:basedOn w:val="Absatzstandardschriftart"/>
-    <w:link w:val="berschrift1"/>
-    <w:uiPriority w:val="9"/>
-    <w:rsid w:val="00E1471F"/>
-    <w:rPr>
-      <w:rFonts w:asciiTheme="majorHAnsi" w:eastAsiaTheme="majorEastAsia" w:hAnsiTheme="majorHAnsi" w:cstheme="majorBidi"/>
-      <w:b/>
-      <w:bCs/>
-      <w:color w:val="345A8A" w:themeColor="accent1" w:themeShade="B5"/>
-      <w:sz w:val="32"/>
-      <w:szCs w:val="32"/>
-    </w:rPr>
-  </w:style>
-  <w:style w:type="character" w:customStyle="1" w:styleId="berschrift2Zeichen">
-    <w:name w:val="Überschrift 2 Zeichen"/>
-    <w:basedOn w:val="Absatzstandardschriftart"/>
-    <w:link w:val="berschrift2"/>
-    <w:uiPriority w:val="9"/>
-    <w:rsid w:val="00E1471F"/>
-    <w:rPr>
-      <w:rFonts w:asciiTheme="majorHAnsi" w:eastAsiaTheme="majorEastAsia" w:hAnsiTheme="majorHAnsi" w:cstheme="majorBidi"/>
-      <w:b/>
-      <w:bCs/>
-      <w:color w:val="4F81BD" w:themeColor="accent1"/>
-      <w:sz w:val="26"/>
-      <w:szCs w:val="26"/>
-    </w:rPr>
-  </w:style>
-  <w:style w:type="paragraph" w:styleId="Sprechblasentext">
-    <w:name w:val="Balloon Text"/>
-    <w:basedOn w:val="Standard"/>
-    <w:link w:val="SprechblasentextZeichen"/>
-    <w:uiPriority w:val="99"/>
-    <w:semiHidden/>
-    <w:unhideWhenUsed/>
-    <w:rsid w:val="002C58A9"/>
-    <w:rPr>
-      <w:rFonts w:ascii="Lucida Grande" w:hAnsi="Lucida Grande"/>
-      <w:sz w:val="18"/>
-      <w:szCs w:val="18"/>
-    </w:rPr>
-  </w:style>
-  <w:style w:type="character" w:customStyle="1" w:styleId="SprechblasentextZeichen">
-    <w:name w:val="Sprechblasentext Zeichen"/>
-    <w:basedOn w:val="Absatzstandardschriftart"/>
-    <w:link w:val="Sprechblasentext"/>
-    <w:uiPriority w:val="99"/>
-    <w:semiHidden/>
-    <w:rsid w:val="002C58A9"/>
-    <w:rPr>
-      <w:rFonts w:ascii="Lucida Grande" w:hAnsi="Lucida Grande"/>
-      <w:sz w:val="18"/>
-      <w:szCs w:val="18"/>
-    </w:rPr>
-  </w:style>
-  <w:style w:type="paragraph" w:styleId="Beschriftung">
-    <w:name w:val="caption"/>
-    <w:basedOn w:val="Standard"/>
-    <w:next w:val="Standard"/>
-    <w:uiPriority w:val="35"/>
-    <w:unhideWhenUsed/>
-    <w:qFormat/>
-    <w:rsid w:val="002C58A9"/>
-    <w:pPr>
-      <w:spacing w:after="200"/>
-    </w:pPr>
-    <w:rPr>
-      <w:b/>
-      <w:bCs/>
-      <w:color w:val="4F81BD" w:themeColor="accent1"/>
-      <w:sz w:val="18"/>
-      <w:szCs w:val="18"/>
-    </w:rPr>
-  </w:style>
-  <w:style w:type="character" w:styleId="Link">
-    <w:name w:val="Hyperlink"/>
-    <w:basedOn w:val="Absatzstandardschriftart"/>
-    <w:uiPriority w:val="99"/>
-    <w:unhideWhenUsed/>
-    <w:rsid w:val="003652C3"/>
-    <w:rPr>
-      <w:color w:val="0000FF"/>
-      <w:u w:val="single"/>
-    </w:rPr>
-  </w:style>
-  <w:style w:type="paragraph" w:styleId="Funotentext">
-    <w:name w:val="footnote text"/>
-    <w:basedOn w:val="Standard"/>
-    <w:link w:val="FunotentextZeichen"/>
-    <w:uiPriority w:val="99"/>
-    <w:unhideWhenUsed/>
-    <w:rsid w:val="003652C3"/>
-  </w:style>
-  <w:style w:type="character" w:customStyle="1" w:styleId="FunotentextZeichen">
-    <w:name w:val="Fußnotentext Zeichen"/>
-    <w:basedOn w:val="Absatzstandardschriftart"/>
-    <w:link w:val="Funotentext"/>
-    <w:uiPriority w:val="99"/>
-    <w:rsid w:val="003652C3"/>
-  </w:style>
-  <w:style w:type="character" w:styleId="Funotenzeichen">
-    <w:name w:val="footnote reference"/>
-    <w:basedOn w:val="Absatzstandardschriftart"/>
-    <w:uiPriority w:val="99"/>
-    <w:unhideWhenUsed/>
-    <w:rsid w:val="003652C3"/>
-    <w:rPr>
-      <w:vertAlign w:val="superscript"/>
-    </w:rPr>
-  </w:style>
-  <w:style w:type="character" w:styleId="GesichteterLink">
-    <w:name w:val="FollowedHyperlink"/>
-    <w:basedOn w:val="Absatzstandardschriftart"/>
-    <w:uiPriority w:val="99"/>
-    <w:semiHidden/>
-    <w:unhideWhenUsed/>
-    <w:rsid w:val="003652C3"/>
-    <w:rPr>
-      <w:color w:val="800080" w:themeColor="followedHyperlink"/>
-      <w:u w:val="single"/>
-    </w:rPr>
-  </w:style>
-  <w:style w:type="character" w:customStyle="1" w:styleId="berschrift3Zeichen">
-    <w:name w:val="Überschrift 3 Zeichen"/>
-    <w:basedOn w:val="Absatzstandardschriftart"/>
+  <w:style w:type="character" w:customStyle="1" w:styleId="berschrift3Zchn">
+    <w:name w:val="Überschrift 3 Zchn"/>
+    <w:basedOn w:val="Absatz-Standardschriftart"/>
     <w:link w:val="berschrift3"/>
     <w:uiPriority w:val="9"/>
     <w:rsid w:val="0042752C"/>
@@ -3326,7 +3422,7 @@
 </file>
 
 <file path=customXml/itemProps1.xml><?xml version="1.0" encoding="utf-8"?>
-<ds:datastoreItem xmlns:ds="http://schemas.openxmlformats.org/officeDocument/2006/customXml" ds:itemID="{1B539C6F-63FC-F84E-B07E-63AA1CCB2B30}">
+<ds:datastoreItem xmlns:ds="http://schemas.openxmlformats.org/officeDocument/2006/customXml" ds:itemID="{B9A2FB49-8AE8-4012-ABC3-FBCC5935D1AA}">
   <ds:schemaRefs>
     <ds:schemaRef ds:uri="http://schemas.openxmlformats.org/officeDocument/2006/bibliography"/>
   </ds:schemaRefs>

</xml_diff>